<commit_message>
few edits to ch 9 .docx -- going to Kimmy for texification
</commit_message>
<xml_diff>
--- a/Ch9/Chapter9-essential-extensions2-1.docx
+++ b/Ch9/Chapter9-essential-extensions2-1.docx
@@ -593,10 +593,27 @@
         <w:spacing w:before="100" w:beforeAutospacing="1" w:after="100" w:afterAutospacing="1"/>
         <w:contextualSpacing/>
         <w:rPr>
-          <w:rFonts w:ascii="Times New Roman" w:hAnsi="Times New Roman" w:cs="Times New Roman"/>
-        </w:rPr>
-      </w:pPr>
-      <w:commentRangeStart w:id="0"/>
+          <w:ins w:id="0" w:author="Royle, Andy" w:date="2012-03-14T11:02:00Z"/>
+          <w:rFonts w:ascii="Times New Roman" w:hAnsi="Times New Roman" w:cs="Times New Roman"/>
+        </w:rPr>
+      </w:pPr>
+      <w:ins w:id="1" w:author="Royle, Andy" w:date="2012-03-14T11:02:00Z">
+        <w:r>
+          <w:rPr>
+            <w:rFonts w:ascii="Times New Roman" w:hAnsi="Times New Roman" w:cs="Times New Roman"/>
+          </w:rPr>
+          <w:t>\begin{comment} Andy you put this here but I’m not sure about it. What do you think? \end{comment}</w:t>
+        </w:r>
+      </w:ins>
+    </w:p>
+    <w:p>
+      <w:pPr>
+        <w:spacing w:before="100" w:beforeAutospacing="1" w:after="100" w:afterAutospacing="1"/>
+        <w:contextualSpacing/>
+        <w:rPr>
+          <w:rFonts w:ascii="Times New Roman" w:hAnsi="Times New Roman" w:cs="Times New Roman"/>
+        </w:rPr>
+      </w:pPr>
       <w:r>
         <w:rPr>
           <w:rFonts w:ascii="Times New Roman" w:hAnsi="Times New Roman" w:cs="Times New Roman"/>
@@ -615,7 +632,14 @@
         <w:rPr>
           <w:rFonts w:ascii="Times New Roman" w:hAnsi="Times New Roman" w:cs="Times New Roman"/>
         </w:rPr>
-        <w:t xml:space="preserve"> they could also affect encounter probability). We consider these covariates in the next chapter?  One interesting thing is that you might imagine that such covariates are incompletely observed and so a 2</w:t>
+        <w:t xml:space="preserve"> they could also affect encounter probability). We consider these covariates in the next chapter?  One interesting thing is that you might imagine that such </w:t>
+      </w:r>
+      <w:r>
+        <w:rPr>
+          <w:rFonts w:ascii="Times New Roman" w:hAnsi="Times New Roman" w:cs="Times New Roman"/>
+        </w:rPr>
+        <w:lastRenderedPageBreak/>
+        <w:t>covariates are incompletely observed and so a 2</w:t>
       </w:r>
       <w:r>
         <w:rPr>
@@ -628,24 +652,7 @@
         <w:rPr>
           <w:rFonts w:ascii="Times New Roman" w:hAnsi="Times New Roman" w:cs="Times New Roman"/>
         </w:rPr>
-        <w:t xml:space="preserve"> stage model is needed to describe variation across the </w:t>
-      </w:r>
-      <w:r>
-        <w:rPr>
-          <w:rFonts w:ascii="Times New Roman" w:hAnsi="Times New Roman" w:cs="Times New Roman"/>
-        </w:rPr>
-        <w:lastRenderedPageBreak/>
-        <w:t xml:space="preserve">landscape, at unobserved locations, since the activity centers would be defined conditional on that covariate. </w:t>
-      </w:r>
-      <w:commentRangeEnd w:id="0"/>
-      <w:r>
-        <w:rPr>
-          <w:rStyle w:val="CommentReference"/>
-          <w:rFonts w:ascii="Times New Roman" w:hAnsi="Times New Roman" w:cs="Times New Roman"/>
-          <w:sz w:val="22"/>
-          <w:szCs w:val="22"/>
-        </w:rPr>
-        <w:commentReference w:id="0"/>
+        <w:t xml:space="preserve"> stage model is needed to describe variation across the landscape, at unobserved locations, since the activity centers would be defined conditional on that covariate. </w:t>
       </w:r>
     </w:p>
     <w:p>
@@ -889,14 +896,7 @@
         <w:rPr>
           <w:rFonts w:ascii="Times New Roman" w:hAnsi="Times New Roman" w:cs="Times New Roman"/>
         </w:rPr>
-        <w:t xml:space="preserve">. </w:t>
-      </w:r>
-      <w:commentRangeStart w:id="1"/>
-      <w:r>
-        <w:rPr>
-          <w:rFonts w:ascii="Times New Roman" w:hAnsi="Times New Roman" w:cs="Times New Roman"/>
-        </w:rPr>
-        <w:t xml:space="preserve">Conversely, different estimators are employed in </w:t>
+        <w:t xml:space="preserve">. Conversely, different estimators are employed in </w:t>
       </w:r>
       <w:proofErr w:type="spellStart"/>
       <w:proofErr w:type="gramStart"/>
@@ -920,16 +920,20 @@
         </w:rPr>
         <w:t xml:space="preserve">) depending on which type of model is being considered. For latent covariates like finite-mixtures, you have a different estimator than if sex is the covariate (for which there are 2 or 3 estimators) and the basic null model is based on the plain old conditional estimator which integrates s[i] from the likelihood. </w:t>
       </w:r>
-      <w:commentRangeEnd w:id="1"/>
-      <w:r>
-        <w:rPr>
-          <w:rStyle w:val="CommentReference"/>
-          <w:rFonts w:ascii="Times New Roman" w:hAnsi="Times New Roman" w:cs="Times New Roman"/>
-          <w:sz w:val="22"/>
-          <w:szCs w:val="22"/>
-        </w:rPr>
-        <w:commentReference w:id="1"/>
-      </w:r>
+      <w:ins w:id="2" w:author="Royle, Andy" w:date="2012-03-14T11:02:00Z">
+        <w:r>
+          <w:rPr>
+            <w:rFonts w:ascii="Times New Roman" w:hAnsi="Times New Roman" w:cs="Times New Roman"/>
+          </w:rPr>
+          <w:t xml:space="preserve">\begin{comment} </w:t>
+        </w:r>
+        <w:r>
+          <w:t>I’m bullshitting here but this is a point that we need to make somehow and I will come back to it after you finish this chapter.</w:t>
+        </w:r>
+        <w:r>
+          <w:t xml:space="preserve"> \end{comment}</w:t>
+        </w:r>
+      </w:ins>
     </w:p>
     <w:p>
       <w:pPr>
@@ -1288,6 +1292,7 @@
         <w:rPr>
           <w:rFonts w:ascii="Times New Roman" w:hAnsi="Times New Roman" w:cs="Times New Roman"/>
         </w:rPr>
+        <w:lastRenderedPageBreak/>
         <w:t>\]</w:t>
       </w:r>
     </w:p>
@@ -1313,7 +1318,6 @@
         <w:rPr>
           <w:rFonts w:ascii="Times New Roman" w:hAnsi="Times New Roman" w:cs="Times New Roman"/>
         </w:rPr>
-        <w:lastRenderedPageBreak/>
         <w:t>where</w:t>
       </w:r>
       <w:proofErr w:type="gramEnd"/>
@@ -2393,11 +2397,20 @@
           <w:rFonts w:ascii="Times New Roman" w:hAnsi="Times New Roman" w:cs="Times New Roman"/>
         </w:rPr>
       </w:pPr>
+      <w:ins w:id="3" w:author="Royle, Andy" w:date="2012-03-14T11:03:00Z">
+        <w:r>
+          <w:rPr>
+            <w:rFonts w:ascii="Times New Roman" w:hAnsi="Times New Roman" w:cs="Times New Roman"/>
+          </w:rPr>
+          <w:t>\[</w:t>
+        </w:r>
+      </w:ins>
     </w:p>
     <w:p>
       <w:pPr>
         <w:ind w:left="720" w:firstLine="720"/>
         <w:rPr>
+          <w:ins w:id="4" w:author="Royle, Andy" w:date="2012-03-14T11:03:00Z"/>
           <w:rFonts w:ascii="Times New Roman" w:hAnsi="Times New Roman" w:cs="Times New Roman"/>
         </w:rPr>
       </w:pPr>
@@ -2477,6 +2490,26 @@
         </w:rPr>
         <w:tab/>
       </w:r>
+    </w:p>
+    <w:p>
+      <w:pPr>
+        <w:rPr>
+          <w:rFonts w:ascii="Times New Roman" w:hAnsi="Times New Roman" w:cs="Times New Roman"/>
+        </w:rPr>
+        <w:pPrChange w:id="5" w:author="Royle, Andy" w:date="2012-03-14T11:03:00Z">
+          <w:pPr>
+            <w:ind w:left="720" w:firstLine="720"/>
+          </w:pPr>
+        </w:pPrChange>
+      </w:pPr>
+      <w:ins w:id="6" w:author="Royle, Andy" w:date="2012-03-14T11:03:00Z">
+        <w:r>
+          <w:rPr>
+            <w:rFonts w:ascii="Times New Roman" w:hAnsi="Times New Roman" w:cs="Times New Roman"/>
+          </w:rPr>
+          <w:t>\]</w:t>
+        </w:r>
+      </w:ins>
     </w:p>
     <w:p>
       <w:pPr>
@@ -3159,6 +3192,7 @@
           <w:rFonts w:ascii="Times New Roman" w:hAnsi="Times New Roman" w:cs="Times New Roman"/>
           <w:sz w:val="24"/>
         </w:rPr>
+        <w:lastRenderedPageBreak/>
         <w:t>8.</w:t>
       </w:r>
       <w:r>
@@ -3522,7 +3556,6 @@
         </w:rPr>
         <w:t>or local (</w:t>
       </w:r>
-      <w:commentRangeStart w:id="2"/>
       <w:proofErr w:type="spellStart"/>
       <w:r>
         <w:rPr>
@@ -3537,27 +3570,39 @@
         </w:rPr>
         <w:t xml:space="preserve"> et al. 2009</w:t>
       </w:r>
-      <w:commentRangeEnd w:id="2"/>
-      <w:r>
-        <w:rPr>
-          <w:rStyle w:val="CommentReference"/>
-          <w:rFonts w:ascii="Times New Roman" w:hAnsi="Times New Roman" w:cs="Times New Roman"/>
-          <w:sz w:val="22"/>
-          <w:szCs w:val="22"/>
-        </w:rPr>
-        <w:commentReference w:id="2"/>
-      </w:r>
-      <w:r>
-        <w:rPr>
-          <w:rFonts w:ascii="Times New Roman" w:hAnsi="Times New Roman" w:cs="Times New Roman"/>
-        </w:rPr>
-        <w:t xml:space="preserve">). </w:t>
-      </w:r>
-      <w:r>
-        <w:rPr>
-          <w:rFonts w:ascii="Times New Roman" w:hAnsi="Times New Roman" w:cs="Times New Roman"/>
-        </w:rPr>
-        <w:t xml:space="preserve"> The local response is a trap-specific response which </w:t>
+      <w:ins w:id="7" w:author="Royle, Andy" w:date="2012-03-14T11:03:00Z">
+        <w:r>
+          <w:rPr>
+            <w:rFonts w:ascii="Times New Roman" w:hAnsi="Times New Roman" w:cs="Times New Roman"/>
+          </w:rPr>
+          <w:t xml:space="preserve"> XXX wolverine paper? XXX</w:t>
+        </w:r>
+      </w:ins>
+      <w:r>
+        <w:rPr>
+          <w:rFonts w:ascii="Times New Roman" w:hAnsi="Times New Roman" w:cs="Times New Roman"/>
+        </w:rPr>
+        <w:t>)</w:t>
+      </w:r>
+      <w:proofErr w:type="gramStart"/>
+      <w:r>
+        <w:rPr>
+          <w:rFonts w:ascii="Times New Roman" w:hAnsi="Times New Roman" w:cs="Times New Roman"/>
+        </w:rPr>
+        <w:t xml:space="preserve">. </w:t>
+      </w:r>
+      <w:r>
+        <w:rPr>
+          <w:rFonts w:ascii="Times New Roman" w:hAnsi="Times New Roman" w:cs="Times New Roman"/>
+        </w:rPr>
+        <w:t xml:space="preserve"> The</w:t>
+      </w:r>
+      <w:proofErr w:type="gramEnd"/>
+      <w:r>
+        <w:rPr>
+          <w:rFonts w:ascii="Times New Roman" w:hAnsi="Times New Roman" w:cs="Times New Roman"/>
+        </w:rPr>
+        <w:t xml:space="preserve"> local response is a trap-specific response which </w:t>
       </w:r>
       <w:r>
         <w:rPr>
@@ -3667,7 +3712,6 @@
         </w:rPr>
         <w:t xml:space="preserve">matrix, </w:t>
       </w:r>
-      <w:commentRangeStart w:id="3"/>
       <w:r>
         <w:rPr>
           <w:rFonts w:ascii="Times New Roman" w:hAnsi="Times New Roman" w:cs="Times New Roman"/>
@@ -3724,20 +3768,7 @@
         <w:rPr>
           <w:rFonts w:ascii="Times New Roman" w:hAnsi="Times New Roman" w:cs="Times New Roman"/>
         </w:rPr>
-        <w:t xml:space="preserve"> </w:t>
-      </w:r>
-      <w:commentRangeEnd w:id="3"/>
-      <w:r>
-        <w:rPr>
-          <w:rStyle w:val="CommentReference"/>
-        </w:rPr>
-        <w:commentReference w:id="3"/>
-      </w:r>
-      <w:r>
-        <w:rPr>
-          <w:rFonts w:ascii="Times New Roman" w:hAnsi="Times New Roman" w:cs="Times New Roman"/>
-        </w:rPr>
-        <w:t xml:space="preserve">means that individual </w:t>
+        <w:t xml:space="preserve"> means that individual </w:t>
       </w:r>
       <w:r>
         <w:rPr>
@@ -4832,34 +4863,7 @@
           <w:sz w:val="20"/>
           <w:szCs w:val="20"/>
         </w:rPr>
-        <w:t xml:space="preserve">To demonstrate how to incorporate various types of covariates using </w:t>
-      </w:r>
-      <w:commentRangeStart w:id="4"/>
-      <w:r>
-        <w:rPr>
-          <w:rFonts w:ascii="Bookman Old Style" w:hAnsi="Bookman Old Style" w:cs="Times New Roman"/>
-          <w:sz w:val="20"/>
-          <w:szCs w:val="20"/>
-        </w:rPr>
-        <w:t>{\bf BUGS}</w:t>
-      </w:r>
-      <w:commentRangeEnd w:id="4"/>
-      <w:r>
-        <w:rPr>
-          <w:rStyle w:val="CommentReference"/>
-          <w:rFonts w:ascii="Bookman Old Style" w:hAnsi="Bookman Old Style"/>
-          <w:sz w:val="20"/>
-          <w:szCs w:val="20"/>
-        </w:rPr>
-        <w:commentReference w:id="4"/>
-      </w:r>
-      <w:r>
-        <w:rPr>
-          <w:rFonts w:ascii="Bookman Old Style" w:hAnsi="Bookman Old Style" w:cs="Times New Roman"/>
-          <w:sz w:val="20"/>
-          <w:szCs w:val="20"/>
-        </w:rPr>
-        <w:t xml:space="preserve">, we will again return to the data collected during the Ft. Drum bear study.    This data set was first introduced in Chapter 3, but to refresh your memory, there 38 baited </w:t>
+        <w:t xml:space="preserve">To demonstrate how to incorporate various types of covariates using {\bf BUGS}, we will again return to the data collected during the Ft. Drum bear study.    This data set was first introduced in Chapter 3, but to refresh your memory, there 38 baited </w:t>
       </w:r>
       <w:proofErr w:type="gramStart"/>
       <w:r>
@@ -8471,13 +8475,7 @@
         <w:rPr>
           <w:rFonts w:ascii="Times New Roman" w:hAnsi="Times New Roman" w:cs="Times New Roman"/>
         </w:rPr>
-        <w:t>use</w:t>
-      </w:r>
-      <w:r>
-        <w:rPr>
-          <w:rFonts w:ascii="Times New Roman" w:hAnsi="Times New Roman" w:cs="Times New Roman"/>
-        </w:rPr>
-        <w:t xml:space="preserve"> </w:t>
+        <w:t xml:space="preserve">use </w:t>
       </w:r>
       <w:r>
         <w:rPr>
@@ -10437,13 +10435,7 @@
         <w:rPr>
           <w:rFonts w:ascii="Bookman Old Style" w:hAnsi="Bookman Old Style"/>
         </w:rPr>
-        <w:t>14</w:t>
-      </w:r>
-      <w:r>
-        <w:rPr>
-          <w:rFonts w:ascii="Bookman Old Style" w:hAnsi="Bookman Old Style"/>
-        </w:rPr>
-        <w:t xml:space="preserve"> </w:t>
+        <w:t xml:space="preserve">14 </w:t>
       </w:r>
       <w:r>
         <w:rPr>
@@ -10455,13 +10447,7 @@
         <w:rPr>
           <w:rFonts w:ascii="Bookman Old Style" w:hAnsi="Bookman Old Style"/>
         </w:rPr>
-        <w:t>9</w:t>
-      </w:r>
-      <w:r>
-        <w:rPr>
-          <w:rFonts w:ascii="Bookman Old Style" w:hAnsi="Bookman Old Style"/>
-        </w:rPr>
-        <w:t>5</w:t>
+        <w:t>95</w:t>
       </w:r>
       <w:r>
         <w:rPr>
@@ -10565,13 +10551,7 @@
         <w:rPr>
           <w:rFonts w:ascii="Times New Roman" w:hAnsi="Times New Roman" w:cs="Times New Roman"/>
         </w:rPr>
-        <w:t xml:space="preserve">There are a number of ways in which we can incorporate time into our models.  As we demonstrated above, we can easily fit a “time effect” where each occasion has its own detection probability </w:t>
-      </w:r>
-      <w:r>
-        <w:rPr>
-          <w:rFonts w:ascii="Times New Roman" w:hAnsi="Times New Roman" w:cs="Times New Roman"/>
-        </w:rPr>
-        <w:t xml:space="preserve">in </w:t>
+        <w:t xml:space="preserve">There are a number of ways in which we can incorporate time into our models.  As we demonstrated above, we can easily fit a “time effect” where each occasion has its own detection probability in </w:t>
       </w:r>
       <w:proofErr w:type="spellStart"/>
       <w:r>
@@ -12604,31 +12584,7 @@
           <w:sz w:val="16"/>
           <w:szCs w:val="16"/>
         </w:rPr>
-        <w:t xml:space="preserve"> 3 chains, each with </w:t>
-      </w:r>
-      <w:commentRangeStart w:id="5"/>
-      <w:r>
-        <w:rPr>
-          <w:rFonts w:ascii="Courier New" w:hAnsi="Courier New" w:cs="Courier New"/>
-          <w:sz w:val="16"/>
-          <w:szCs w:val="16"/>
-        </w:rPr>
-        <w:t>20</w:t>
-      </w:r>
-      <w:commentRangeEnd w:id="5"/>
-      <w:r>
-        <w:rPr>
-          <w:rStyle w:val="CommentReference"/>
-        </w:rPr>
-        <w:commentReference w:id="5"/>
-      </w:r>
-      <w:r>
-        <w:rPr>
-          <w:rFonts w:ascii="Courier New" w:hAnsi="Courier New" w:cs="Courier New"/>
-          <w:sz w:val="16"/>
-          <w:szCs w:val="16"/>
-        </w:rPr>
-        <w:t xml:space="preserve"> iterations (first 10 discarded), </w:t>
+        <w:t xml:space="preserve"> 3 chains, each with 20 iterations (first 10 discarded), </w:t>
       </w:r>
       <w:proofErr w:type="spellStart"/>
       <w:r>
@@ -15470,7 +15426,7 @@
         <w:spacing w:after="0" w:line="240" w:lineRule="auto"/>
         <w:contextualSpacing/>
         <w:rPr>
-          <w:ins w:id="6" w:author="Beth Gardner" w:date="2012-03-13T17:54:00Z"/>
+          <w:ins w:id="8" w:author="Beth Gardner" w:date="2012-03-13T17:54:00Z"/>
           <w:rFonts w:ascii="Courier New" w:hAnsi="Courier New" w:cs="Courier New"/>
           <w:sz w:val="16"/>
           <w:szCs w:val="16"/>
@@ -15487,7 +15443,7 @@
           <w:szCs w:val="16"/>
         </w:rPr>
       </w:pPr>
-      <w:ins w:id="7" w:author="Beth Gardner" w:date="2012-03-13T17:54:00Z">
+      <w:ins w:id="9" w:author="Beth Gardner" w:date="2012-03-13T17:54:00Z">
         <w:r>
           <w:rPr>
             <w:rFonts w:ascii="Courier New" w:hAnsi="Courier New" w:cs="Courier New"/>
@@ -15497,8 +15453,6 @@
           <w:t xml:space="preserve">WAITING FOR THE RESULTS HERE.  </w:t>
         </w:r>
       </w:ins>
-      <w:bookmarkStart w:id="8" w:name="_GoBack"/>
-      <w:bookmarkEnd w:id="8"/>
     </w:p>
     <w:p>
       <w:pPr>
@@ -18430,6 +18384,24 @@
         <w:spacing w:before="100" w:beforeAutospacing="1" w:after="100" w:afterAutospacing="1"/>
         <w:contextualSpacing/>
         <w:rPr>
+          <w:ins w:id="10" w:author="Royle, Andy" w:date="2012-03-14T11:04:00Z"/>
+          <w:rFonts w:ascii="Times New Roman" w:hAnsi="Times New Roman" w:cs="Times New Roman"/>
+        </w:rPr>
+      </w:pPr>
+      <w:ins w:id="11" w:author="Royle, Andy" w:date="2012-03-14T11:04:00Z">
+        <w:r>
+          <w:rPr>
+            <w:rFonts w:ascii="Times New Roman" w:hAnsi="Times New Roman" w:cs="Times New Roman"/>
+          </w:rPr>
+          <w:t>\begin{comment} BETH: Put this table up in Section 1? \end{comment}</w:t>
+        </w:r>
+      </w:ins>
+    </w:p>
+    <w:p>
+      <w:pPr>
+        <w:spacing w:before="100" w:beforeAutospacing="1" w:after="100" w:afterAutospacing="1"/>
+        <w:contextualSpacing/>
+        <w:rPr>
           <w:rFonts w:ascii="Times New Roman" w:hAnsi="Times New Roman" w:cs="Times New Roman"/>
         </w:rPr>
       </w:pPr>
@@ -18623,6 +18595,7 @@
           <w:sz w:val="20"/>
           <w:szCs w:val="20"/>
         </w:rPr>
+        <w:lastRenderedPageBreak/>
         <w:t xml:space="preserve">1 hazard rate g0, sigma, z </w:t>
       </w:r>
       <w:proofErr w:type="gramStart"/>
@@ -18685,7 +18658,6 @@
           <w:sz w:val="20"/>
           <w:szCs w:val="20"/>
         </w:rPr>
-        <w:lastRenderedPageBreak/>
         <w:t xml:space="preserve">2 exponential g0, sigma </w:t>
       </w:r>
       <w:proofErr w:type="gramStart"/>
@@ -20469,7 +20441,6 @@
           <w:sz w:val="20"/>
           <w:szCs w:val="20"/>
         </w:rPr>
-        <w:lastRenderedPageBreak/>
         <w:t xml:space="preserve">For some reason, </w:t>
       </w:r>
       <w:proofErr w:type="spellStart"/>
@@ -20517,6 +20488,16 @@
           <w:szCs w:val="20"/>
         </w:rPr>
       </w:pPr>
+      <w:ins w:id="12" w:author="Royle, Andy" w:date="2012-03-14T11:04:00Z">
+        <w:r>
+          <w:rPr>
+            <w:rFonts w:ascii="Bookman Old Style" w:hAnsi="Bookman Old Style"/>
+            <w:sz w:val="20"/>
+            <w:szCs w:val="20"/>
+          </w:rPr>
+          <w:t>\begin{verbatim}</w:t>
+        </w:r>
+      </w:ins>
     </w:p>
     <w:p>
       <w:pPr>
@@ -20716,15 +20697,7 @@
           <w:sz w:val="20"/>
           <w:szCs w:val="20"/>
         </w:rPr>
-        <w:t xml:space="preserve">)    #this pulls out time t = </w:t>
-      </w:r>
-      <w:r>
-        <w:rPr>
-          <w:rFonts w:ascii="Bookman Old Style" w:hAnsi="Bookman Old Style"/>
-          <w:sz w:val="20"/>
-          <w:szCs w:val="20"/>
-        </w:rPr>
-        <w:t>3</w:t>
+        <w:t>)    #this pulls out time t = 3</w:t>
       </w:r>
     </w:p>
     <w:p>
@@ -20883,23 +20856,7 @@
           <w:sz w:val="20"/>
           <w:szCs w:val="20"/>
         </w:rPr>
-        <w:t xml:space="preserve">  </w:t>
-      </w:r>
-      <w:r>
-        <w:rPr>
-          <w:rFonts w:ascii="Bookman Old Style" w:hAnsi="Bookman Old Style"/>
-          <w:sz w:val="20"/>
-          <w:szCs w:val="20"/>
-        </w:rPr>
-        <w:t xml:space="preserve">#this pulls out time t = </w:t>
-      </w:r>
-      <w:r>
-        <w:rPr>
-          <w:rFonts w:ascii="Bookman Old Style" w:hAnsi="Bookman Old Style"/>
-          <w:sz w:val="20"/>
-          <w:szCs w:val="20"/>
-        </w:rPr>
-        <w:t>6</w:t>
+        <w:t xml:space="preserve">  #this pulls out time t = 6</w:t>
       </w:r>
     </w:p>
     <w:p>
@@ -20939,6 +20896,28 @@
         </w:rPr>
         <w:t>.</w:t>
       </w:r>
+    </w:p>
+    <w:p>
+      <w:pPr>
+        <w:spacing w:before="100" w:beforeAutospacing="1" w:after="100" w:afterAutospacing="1"/>
+        <w:contextualSpacing/>
+        <w:rPr>
+          <w:ins w:id="13" w:author="Royle, Andy" w:date="2012-03-14T11:04:00Z"/>
+          <w:rFonts w:ascii="Bookman Old Style" w:hAnsi="Bookman Old Style"/>
+          <w:sz w:val="20"/>
+          <w:szCs w:val="20"/>
+        </w:rPr>
+      </w:pPr>
+      <w:ins w:id="14" w:author="Royle, Andy" w:date="2012-03-14T11:04:00Z">
+        <w:r>
+          <w:rPr>
+            <w:rFonts w:ascii="Bookman Old Style" w:hAnsi="Bookman Old Style"/>
+            <w:sz w:val="20"/>
+            <w:szCs w:val="20"/>
+          </w:rPr>
+          <w:t>\end{verbatim}</w:t>
+        </w:r>
+      </w:ins>
     </w:p>
     <w:p>
       <w:pPr>
@@ -21924,6 +21903,7 @@
           <w:sz w:val="20"/>
           <w:szCs w:val="20"/>
         </w:rPr>
+        <w:lastRenderedPageBreak/>
         <w:br/>
         <w:t xml:space="preserve">Again, </w:t>
       </w:r>
@@ -21943,16 +21923,7 @@
           <w:sz w:val="20"/>
           <w:szCs w:val="20"/>
         </w:rPr>
-        <w:t xml:space="preserve"> does not provide the “fitted” value for the detection probability of individuals that </w:t>
-      </w:r>
-      <w:r>
-        <w:rPr>
-          <w:rFonts w:ascii="Bookman Old Style" w:hAnsi="Bookman Old Style"/>
-          <w:sz w:val="20"/>
-          <w:szCs w:val="20"/>
-        </w:rPr>
-        <w:lastRenderedPageBreak/>
-        <w:t>were not observed.  Here the baseline detection probability is 0.049 and for those individuals that have been previously captured, we see it is:</w:t>
+        <w:t xml:space="preserve"> does not provide the “fitted” value for the detection probability of individuals that were not observed.  Here the baseline detection probability is 0.049 and for those individuals that have been previously captured, we see it is:</w:t>
       </w:r>
     </w:p>
     <w:p>
@@ -23526,6 +23497,7 @@
           <w:sz w:val="20"/>
           <w:szCs w:val="20"/>
         </w:rPr>
+        <w:lastRenderedPageBreak/>
         <w:t xml:space="preserve">As you can see in the output, this provides two separate density estimates, which must then be combined into a total density.  The resulting estimates for sigma are on par with those from </w:t>
       </w:r>
       <w:proofErr w:type="spellStart"/>
@@ -23775,6 +23747,8 @@
           <w:szCs w:val="20"/>
         </w:rPr>
       </w:pPr>
+      <w:bookmarkStart w:id="15" w:name="_GoBack"/>
+      <w:bookmarkEnd w:id="15"/>
     </w:p>
     <w:p>
       <w:pPr>
@@ -24673,6 +24647,7 @@
           <w:sz w:val="20"/>
           <w:szCs w:val="20"/>
         </w:rPr>
+        <w:lastRenderedPageBreak/>
         <w:t>The results from this AIC test are pretty easy to interpret; the model with</w:t>
       </w:r>
       <w:r>
@@ -24713,16 +24688,7 @@
           <w:sz w:val="20"/>
           <w:szCs w:val="20"/>
         </w:rPr>
-        <w:t xml:space="preserve">model weight.  Using the AIC provides a convenient mechanism for conducting model comparisons.  However, the user must be left a </w:t>
-      </w:r>
-      <w:r>
-        <w:rPr>
-          <w:rFonts w:ascii="Bookman Old Style" w:hAnsi="Bookman Old Style"/>
-          <w:sz w:val="20"/>
-          <w:szCs w:val="20"/>
-        </w:rPr>
-        <w:lastRenderedPageBreak/>
-        <w:t xml:space="preserve">little frustrated with these results, which indicated that individuals have some unknown source of heterogeneity which we have not identified using time and behavior.  Naturally, since we found that the model with the most weight has two latent classes, we might try to explain this unknown heterogeneity by classifying the groups into sex. </w:t>
+        <w:t xml:space="preserve">model weight.  Using the AIC provides a convenient mechanism for conducting model comparisons.  However, the user must be left a little frustrated with these results, which indicated that individuals have some unknown source of heterogeneity which we have not identified using time and behavior.  Naturally, since we found that the model with the most weight has two latent classes, we might try to explain this unknown heterogeneity by classifying the groups into sex. </w:t>
       </w:r>
     </w:p>
     <w:p>
@@ -25141,11 +25107,11 @@
     <w:p>
       <w:pPr>
         <w:rPr>
-          <w:del w:id="9" w:author="Beth Gardner" w:date="2012-03-13T01:11:00Z"/>
+          <w:del w:id="16" w:author="Beth Gardner" w:date="2012-03-13T01:11:00Z"/>
           <w:rFonts w:cstheme="minorHAnsi"/>
         </w:rPr>
       </w:pPr>
-      <w:del w:id="10" w:author="Beth Gardner" w:date="2012-03-13T01:11:00Z">
+      <w:del w:id="17" w:author="Beth Gardner" w:date="2012-03-13T01:11:00Z">
         <w:r>
           <w:delText>In particular, a</w:delText>
         </w:r>
@@ -25394,6 +25360,7 @@
         <w:rPr>
           <w:rFonts w:cstheme="minorHAnsi"/>
         </w:rPr>
+        <w:lastRenderedPageBreak/>
         <w:t xml:space="preserve">\[  </w:t>
       </w:r>
     </w:p>
@@ -25505,7 +25472,6 @@
         <w:rPr>
           <w:rFonts w:cstheme="minorHAnsi"/>
         </w:rPr>
-        <w:lastRenderedPageBreak/>
         <w:t>where</w:t>
       </w:r>
       <w:proofErr w:type="gramEnd"/>
@@ -25737,9 +25703,9 @@
       <w:pPr>
         <w:contextualSpacing/>
         <w:rPr>
-          <w:ins w:id="11" w:author="Andy Royle-pr" w:date="2011-07-19T12:11:00Z"/>
-        </w:rPr>
-        <w:pPrChange w:id="12" w:author="Andy Royle-pr" w:date="2011-07-19T14:34:00Z">
+          <w:ins w:id="18" w:author="Andy Royle-pr" w:date="2011-07-19T12:11:00Z"/>
+        </w:rPr>
+        <w:pPrChange w:id="19" w:author="Andy Royle-pr" w:date="2011-07-19T14:34:00Z">
           <w:pPr/>
         </w:pPrChange>
       </w:pPr>
@@ -25748,53 +25714,17 @@
       <w:pPr>
         <w:contextualSpacing/>
         <w:rPr>
-          <w:ins w:id="13" w:author="Andy Royle-pr" w:date="2011-07-19T12:11:00Z"/>
-        </w:rPr>
-        <w:pPrChange w:id="14" w:author="Andy Royle-pr" w:date="2011-07-19T14:34:00Z">
+          <w:ins w:id="20" w:author="Andy Royle-pr" w:date="2011-07-19T12:11:00Z"/>
+        </w:rPr>
+        <w:pPrChange w:id="21" w:author="Andy Royle-pr" w:date="2011-07-19T14:34:00Z">
           <w:pPr/>
         </w:pPrChange>
       </w:pPr>
-      <w:commentRangeStart w:id="15"/>
-      <w:ins w:id="16" w:author="Andy Royle-pr" w:date="2011-07-19T12:11:00Z">
+      <w:ins w:id="22" w:author="Andy Royle-pr" w:date="2011-07-19T12:11:00Z">
         <w:r>
           <w:t>We evaluate the following questions concerning heterogeneity models:</w:t>
         </w:r>
       </w:ins>
-      <w:ins w:id="17" w:author="Andy Royle-pr" w:date="2011-07-19T18:19:00Z">
-        <w:r>
-          <w:t xml:space="preserve"> </w:t>
-        </w:r>
-      </w:ins>
-      <w:ins w:id="18" w:author="Andy Royle-pr" w:date="2011-07-19T12:11:00Z">
-        <w:r>
-          <w:t>First, we evaluate the influence of ``variable home range area''</w:t>
-        </w:r>
-      </w:ins>
-      <w:ins w:id="19" w:author="Andy Royle-pr" w:date="2011-07-19T18:19:00Z">
-        <w:r>
-          <w:t xml:space="preserve"> </w:t>
-        </w:r>
-      </w:ins>
-      <w:ins w:id="20" w:author="Andy Royle-pr" w:date="2011-07-19T12:11:00Z">
-        <w:r>
-          <w:t>heterogeneity on estimat</w:t>
-        </w:r>
-      </w:ins>
-      <w:ins w:id="21" w:author="Beth Gardner" w:date="2012-03-12T19:03:00Z">
-        <w:r>
-          <w:t>e</w:t>
-        </w:r>
-      </w:ins>
-      <w:ins w:id="22" w:author="Andy Royle-pr" w:date="2011-07-19T12:11:00Z">
-        <w:r>
-          <w:t xml:space="preserve">s of density obtained under the </w:t>
-        </w:r>
-        <w:proofErr w:type="spellStart"/>
-        <w:r>
-          <w:t>misspecified</w:t>
-        </w:r>
-      </w:ins>
-      <w:proofErr w:type="spellEnd"/>
       <w:ins w:id="23" w:author="Andy Royle-pr" w:date="2011-07-19T18:19:00Z">
         <w:r>
           <w:t xml:space="preserve"> </w:t>
@@ -25802,7 +25732,7 @@
       </w:ins>
       <w:ins w:id="24" w:author="Andy Royle-pr" w:date="2011-07-19T12:11:00Z">
         <w:r>
-          <w:t>model that does not contain such heterogeneity.  Second, we evaluate</w:t>
+          <w:t>First, we evaluate the influence of ``variable home range area''</w:t>
         </w:r>
       </w:ins>
       <w:ins w:id="25" w:author="Andy Royle-pr" w:date="2011-07-19T18:19:00Z">
@@ -25812,16 +25742,51 @@
       </w:ins>
       <w:ins w:id="26" w:author="Andy Royle-pr" w:date="2011-07-19T12:11:00Z">
         <w:r>
-          <w:t>how much data is needed to fit the model with heterogeneous home range</w:t>
+          <w:t>heterogeneity on estimat</w:t>
         </w:r>
       </w:ins>
-      <w:ins w:id="27" w:author="Andy Royle-pr" w:date="2011-07-19T18:19:00Z">
-        <w:r>
-          <w:t xml:space="preserve"> </w:t>
+      <w:ins w:id="27" w:author="Beth Gardner" w:date="2012-03-12T19:03:00Z">
+        <w:r>
+          <w:t>e</w:t>
         </w:r>
       </w:ins>
       <w:ins w:id="28" w:author="Andy Royle-pr" w:date="2011-07-19T12:11:00Z">
         <w:r>
+          <w:t xml:space="preserve">s of density obtained under the </w:t>
+        </w:r>
+        <w:proofErr w:type="spellStart"/>
+        <w:r>
+          <w:t>misspecified</w:t>
+        </w:r>
+      </w:ins>
+      <w:proofErr w:type="spellEnd"/>
+      <w:ins w:id="29" w:author="Andy Royle-pr" w:date="2011-07-19T18:19:00Z">
+        <w:r>
+          <w:t xml:space="preserve"> </w:t>
+        </w:r>
+      </w:ins>
+      <w:ins w:id="30" w:author="Andy Royle-pr" w:date="2011-07-19T12:11:00Z">
+        <w:r>
+          <w:t>model that does not contain such heterogeneity.  Second, we evaluate</w:t>
+        </w:r>
+      </w:ins>
+      <w:ins w:id="31" w:author="Andy Royle-pr" w:date="2011-07-19T18:19:00Z">
+        <w:r>
+          <w:t xml:space="preserve"> </w:t>
+        </w:r>
+      </w:ins>
+      <w:ins w:id="32" w:author="Andy Royle-pr" w:date="2011-07-19T12:11:00Z">
+        <w:r>
+          <w:t>how much data is needed to fit the model with heterogeneous home range</w:t>
+        </w:r>
+      </w:ins>
+      <w:ins w:id="33" w:author="Andy Royle-pr" w:date="2011-07-19T18:19:00Z">
+        <w:r>
+          <w:t xml:space="preserve"> </w:t>
+        </w:r>
+      </w:ins>
+      <w:ins w:id="34" w:author="Andy Royle-pr" w:date="2011-07-19T12:11:00Z">
+        <w:r>
           <w:t>area using a limited simulation study -- limited because of</w:t>
         </w:r>
       </w:ins>
@@ -25830,66 +25795,20 @@
       <w:pPr>
         <w:contextualSpacing/>
         <w:rPr>
-          <w:ins w:id="29" w:author="Andy Royle-pr" w:date="2011-07-19T12:11:00Z"/>
-        </w:rPr>
-        <w:pPrChange w:id="30" w:author="Andy Royle-pr" w:date="2011-07-19T14:34:00Z">
+          <w:ins w:id="35" w:author="Andy Royle-pr" w:date="2011-07-19T12:11:00Z"/>
+        </w:rPr>
+        <w:pPrChange w:id="36" w:author="Andy Royle-pr" w:date="2011-07-19T14:34:00Z">
           <w:pPr/>
         </w:pPrChange>
       </w:pPr>
       <w:proofErr w:type="gramStart"/>
-      <w:ins w:id="31" w:author="Andy Royle-pr" w:date="2011-07-19T12:11:00Z">
+      <w:ins w:id="37" w:author="Andy Royle-pr" w:date="2011-07-19T12:11:00Z">
         <w:r>
           <w:t>computational</w:t>
         </w:r>
         <w:proofErr w:type="gramEnd"/>
         <w:r>
           <w:t xml:space="preserve"> considerations.  Most studies yield sparse data and it</w:t>
-        </w:r>
-      </w:ins>
-      <w:ins w:id="32" w:author="Andy Royle-pr" w:date="2011-07-19T18:19:00Z">
-        <w:r>
-          <w:t xml:space="preserve"> </w:t>
-        </w:r>
-      </w:ins>
-      <w:ins w:id="33" w:author="Andy Royle-pr" w:date="2011-07-19T12:11:00Z">
-        <w:r>
-          <w:t xml:space="preserve">is clear that the </w:t>
-        </w:r>
-        <w:proofErr w:type="spellStart"/>
-        <w:r>
-          <w:t>SCR+Ah</w:t>
-        </w:r>
-        <w:proofErr w:type="spellEnd"/>
-        <w:r>
-          <w:t xml:space="preserve"> model requires sufficient spatial recaptures</w:t>
-        </w:r>
-      </w:ins>
-      <w:ins w:id="34" w:author="Andy Royle-pr" w:date="2011-07-19T18:19:00Z">
-        <w:r>
-          <w:t xml:space="preserve"> </w:t>
-        </w:r>
-      </w:ins>
-      <w:ins w:id="35" w:author="Andy Royle-pr" w:date="2011-07-19T12:11:00Z">
-        <w:r>
-          <w:t>of individuals to gauge home range size.  Thirdly, we want to evaluate</w:t>
-        </w:r>
-      </w:ins>
-      <w:ins w:id="36" w:author="Andy Royle-pr" w:date="2011-07-19T18:19:00Z">
-        <w:r>
-          <w:t xml:space="preserve"> </w:t>
-        </w:r>
-      </w:ins>
-      <w:ins w:id="37" w:author="Andy Royle-pr" w:date="2011-07-19T12:11:00Z">
-        <w:r>
-          <w:t xml:space="preserve">the extent to which Model </w:t>
-        </w:r>
-        <w:proofErr w:type="spellStart"/>
-        <w:r>
-          <w:t>SCR+Mh</w:t>
-        </w:r>
-        <w:proofErr w:type="spellEnd"/>
-        <w:r>
-          <w:t xml:space="preserve"> in some form or another yields a good</w:t>
         </w:r>
       </w:ins>
       <w:ins w:id="38" w:author="Andy Royle-pr" w:date="2011-07-19T18:19:00Z">
@@ -25899,7 +25818,15 @@
       </w:ins>
       <w:ins w:id="39" w:author="Andy Royle-pr" w:date="2011-07-19T12:11:00Z">
         <w:r>
-          <w:t>approximation to heterogeneity in encounter probability that is due to</w:t>
+          <w:t xml:space="preserve">is clear that the </w:t>
+        </w:r>
+        <w:proofErr w:type="spellStart"/>
+        <w:r>
+          <w:t>SCR+Ah</w:t>
+        </w:r>
+        <w:proofErr w:type="spellEnd"/>
+        <w:r>
+          <w:t xml:space="preserve"> model requires sufficient spatial recaptures</w:t>
         </w:r>
       </w:ins>
       <w:ins w:id="40" w:author="Andy Royle-pr" w:date="2011-07-19T18:19:00Z">
@@ -25909,43 +25836,72 @@
       </w:ins>
       <w:ins w:id="41" w:author="Andy Royle-pr" w:date="2011-07-19T12:11:00Z">
         <w:r>
+          <w:t>of individuals to gauge home range size.  Thirdly, we want to evaluate</w:t>
+        </w:r>
+      </w:ins>
+      <w:ins w:id="42" w:author="Andy Royle-pr" w:date="2011-07-19T18:19:00Z">
+        <w:r>
+          <w:t xml:space="preserve"> </w:t>
+        </w:r>
+      </w:ins>
+      <w:ins w:id="43" w:author="Andy Royle-pr" w:date="2011-07-19T12:11:00Z">
+        <w:r>
+          <w:t xml:space="preserve">the extent to which Model </w:t>
+        </w:r>
+        <w:proofErr w:type="spellStart"/>
+        <w:r>
+          <w:t>SCR+Mh</w:t>
+        </w:r>
+        <w:proofErr w:type="spellEnd"/>
+        <w:r>
+          <w:t xml:space="preserve"> in some form or another yields a good</w:t>
+        </w:r>
+      </w:ins>
+      <w:ins w:id="44" w:author="Andy Royle-pr" w:date="2011-07-19T18:19:00Z">
+        <w:r>
+          <w:t xml:space="preserve"> </w:t>
+        </w:r>
+      </w:ins>
+      <w:ins w:id="45" w:author="Andy Royle-pr" w:date="2011-07-19T12:11:00Z">
+        <w:r>
+          <w:t>approximation to heterogeneity in encounter probability that is due to</w:t>
+        </w:r>
+      </w:ins>
+      <w:ins w:id="46" w:author="Andy Royle-pr" w:date="2011-07-19T18:19:00Z">
+        <w:r>
+          <w:t xml:space="preserve"> </w:t>
+        </w:r>
+      </w:ins>
+      <w:ins w:id="47" w:author="Andy Royle-pr" w:date="2011-07-19T12:11:00Z">
+        <w:r>
           <w:t>heterogeneity in home range size.</w:t>
         </w:r>
       </w:ins>
     </w:p>
-    <w:commentRangeEnd w:id="15"/>
-    <w:p>
-      <w:pPr>
-        <w:contextualSpacing/>
-        <w:rPr>
-          <w:ins w:id="42" w:author="Andy Royle-pr" w:date="2011-07-19T12:11:00Z"/>
-        </w:rPr>
-        <w:pPrChange w:id="43" w:author="Andy Royle-pr" w:date="2011-07-19T14:34:00Z">
+    <w:p>
+      <w:pPr>
+        <w:contextualSpacing/>
+        <w:rPr>
+          <w:ins w:id="48" w:author="Andy Royle-pr" w:date="2011-07-19T12:11:00Z"/>
+        </w:rPr>
+        <w:pPrChange w:id="49" w:author="Andy Royle-pr" w:date="2011-07-19T14:34:00Z">
           <w:pPr/>
         </w:pPrChange>
       </w:pPr>
-      <w:ins w:id="44" w:author="Andy Royle-pr" w:date="2011-07-19T18:19:00Z">
-        <w:r>
-          <w:rPr>
-            <w:rStyle w:val="CommentReference"/>
-          </w:rPr>
-          <w:commentReference w:id="15"/>
+    </w:p>
+    <w:p>
+      <w:pPr>
+        <w:rPr>
+          <w:ins w:id="50" w:author="Andy Royle-pr" w:date="2011-07-19T12:11:00Z"/>
+        </w:rPr>
+      </w:pPr>
+      <w:ins w:id="51" w:author="Andy Royle-pr" w:date="2011-07-19T12:11:00Z">
+        <w:r>
+          <w:t xml:space="preserve">  </w:t>
         </w:r>
       </w:ins>
-    </w:p>
-    <w:p>
-      <w:pPr>
-        <w:rPr>
-          <w:ins w:id="45" w:author="Andy Royle-pr" w:date="2011-07-19T12:11:00Z"/>
-        </w:rPr>
-      </w:pPr>
-      <w:ins w:id="46" w:author="Andy Royle-pr" w:date="2011-07-19T12:11:00Z">
-        <w:r>
-          <w:t xml:space="preserve">  </w:t>
-        </w:r>
-      </w:ins>
-      <w:commentRangeStart w:id="47"/>
-      <w:ins w:id="48" w:author="Andy Royle-pr" w:date="2011-07-19T14:35:00Z">
+      <w:commentRangeStart w:id="52"/>
+      <w:ins w:id="53" w:author="Andy Royle-pr" w:date="2011-07-19T14:35:00Z">
         <w:r>
           <w:rPr>
             <w:b/>
@@ -25978,12 +25934,12 @@
           </w:rPr>
           <w:t>2.</w:t>
         </w:r>
-        <w:commentRangeEnd w:id="47"/>
+        <w:commentRangeEnd w:id="52"/>
         <w:r>
           <w:rPr>
             <w:rStyle w:val="CommentReference"/>
           </w:rPr>
-          <w:commentReference w:id="47"/>
+          <w:commentReference w:id="52"/>
         </w:r>
         <w:r>
           <w:rPr>
@@ -25994,13 +25950,13 @@
           <w:t xml:space="preserve"> </w:t>
         </w:r>
       </w:ins>
-      <w:ins w:id="49" w:author="Andy Royle-pr" w:date="2011-07-19T12:11:00Z">
+      <w:ins w:id="54" w:author="Andy Royle-pr" w:date="2011-07-19T12:11:00Z">
         <w:r>
           <w:rPr>
             <w:b/>
             <w:sz w:val="28"/>
             <w:szCs w:val="28"/>
-            <w:rPrChange w:id="50" w:author="Andy Royle-pr" w:date="2011-07-19T14:36:00Z">
+            <w:rPrChange w:id="55" w:author="Andy Royle-pr" w:date="2011-07-19T14:36:00Z">
               <w:rPr/>
             </w:rPrChange>
           </w:rPr>
@@ -26012,113 +25968,118 @@
       <w:pPr>
         <w:contextualSpacing/>
         <w:rPr>
-          <w:ins w:id="51" w:author="Andy Royle-pr" w:date="2011-07-19T18:28:00Z"/>
-        </w:rPr>
-        <w:pPrChange w:id="52" w:author="Andy Royle-pr" w:date="2011-07-19T14:34:00Z">
-          <w:pPr/>
-        </w:pPrChange>
-      </w:pPr>
-      <w:ins w:id="53" w:author="Andy Royle-pr" w:date="2011-07-19T18:28:00Z">
-        <w:r>
-          <w:t>BETH: I WOULD LIKE TO DEVELOP THIS MATERIAL A LITTLE BIT MORE, SO NO NEED TO DO ANY EDITING BELOW THIS POINT.</w:t>
-        </w:r>
-      </w:ins>
-      <w:ins w:id="54" w:author="Andy Royle-pr" w:date="2011-07-19T12:11:00Z">
-        <w:r>
-          <w:t xml:space="preserve"> </w:t>
-        </w:r>
-      </w:ins>
-    </w:p>
-    <w:p>
-      <w:pPr>
-        <w:contextualSpacing/>
-        <w:rPr>
-          <w:ins w:id="55" w:author="Andy Royle-pr" w:date="2011-07-19T18:28:00Z"/>
-        </w:rPr>
-        <w:pPrChange w:id="56" w:author="Andy Royle-pr" w:date="2011-07-19T14:34:00Z">
-          <w:pPr/>
-        </w:pPrChange>
-      </w:pPr>
-    </w:p>
-    <w:p>
-      <w:pPr>
-        <w:contextualSpacing/>
-        <w:rPr>
-          <w:ins w:id="57" w:author="Andy Royle-pr" w:date="2011-07-19T12:11:00Z"/>
+          <w:ins w:id="56" w:author="Andy Royle-pr" w:date="2011-07-19T18:28:00Z"/>
+          <w:del w:id="57" w:author="Royle, Andy" w:date="2012-03-14T11:05:00Z"/>
         </w:rPr>
         <w:pPrChange w:id="58" w:author="Andy Royle-pr" w:date="2011-07-19T14:34:00Z">
           <w:pPr/>
         </w:pPrChange>
       </w:pPr>
-      <w:ins w:id="59" w:author="Andy Royle-pr" w:date="2011-07-19T12:11:00Z">
-        <w:r>
-          <w:t>An obvious model extends the SCR model by including an additive</w:t>
-        </w:r>
-      </w:ins>
-      <w:ins w:id="60" w:author="Andy Royle-pr" w:date="2011-07-19T14:52:00Z">
-        <w:r>
-          <w:t xml:space="preserve"> </w:t>
-        </w:r>
+      <w:ins w:id="59" w:author="Andy Royle-pr" w:date="2011-07-19T18:28:00Z">
+        <w:del w:id="60" w:author="Royle, Andy" w:date="2012-03-14T11:05:00Z">
+          <w:r>
+            <w:delText>BETH: I WOULD LIKE TO DEVELOP THIS MATERIAL A LITTLE BIT MORE, SO NO NEED TO DO ANY EDITING BELOW THIS POINT.</w:delText>
+          </w:r>
+        </w:del>
       </w:ins>
       <w:ins w:id="61" w:author="Andy Royle-pr" w:date="2011-07-19T12:11:00Z">
-        <w:r>
-          <w:t>individual effect, analogous to classical ``Model $M</w:t>
-        </w:r>
-        <w:proofErr w:type="gramStart"/>
-        <w:r>
-          <w:t>_{</w:t>
-        </w:r>
-        <w:proofErr w:type="gramEnd"/>
-        <w:r>
-          <w:t>h}$''. We'll</w:t>
-        </w:r>
+        <w:del w:id="62" w:author="Royle, Andy" w:date="2012-03-14T11:05:00Z">
+          <w:r>
+            <w:delText xml:space="preserve"> </w:delText>
+          </w:r>
+        </w:del>
       </w:ins>
-      <w:ins w:id="62" w:author="Andy Royle-pr" w:date="2011-07-19T14:52:00Z">
-        <w:r>
-          <w:t xml:space="preserve"> </w:t>
-        </w:r>
-      </w:ins>
-      <w:ins w:id="63" w:author="Andy Royle-pr" w:date="2011-07-19T12:11:00Z">
-        <w:r>
-          <w:t>call this model ``</w:t>
-        </w:r>
-        <w:proofErr w:type="spellStart"/>
-        <w:r>
-          <w:t>SCR+Mh</w:t>
-        </w:r>
-        <w:proofErr w:type="spellEnd"/>
-        <w:r>
-          <w:t xml:space="preserve">'': </w:t>
-        </w:r>
-      </w:ins>
-    </w:p>
-    <w:p>
-      <w:pPr>
-        <w:contextualSpacing/>
-        <w:rPr>
-          <w:ins w:id="64" w:author="Andy Royle-pr" w:date="2011-07-19T12:11:00Z"/>
-        </w:rPr>
-        <w:pPrChange w:id="65" w:author="Andy Royle-pr" w:date="2011-07-19T14:34:00Z">
+    </w:p>
+    <w:p>
+      <w:pPr>
+        <w:contextualSpacing/>
+        <w:rPr>
+          <w:ins w:id="63" w:author="Andy Royle-pr" w:date="2011-07-19T18:28:00Z"/>
+        </w:rPr>
+        <w:pPrChange w:id="64" w:author="Andy Royle-pr" w:date="2011-07-19T14:34:00Z">
           <w:pPr/>
         </w:pPrChange>
       </w:pPr>
-      <w:ins w:id="66" w:author="Andy Royle-pr" w:date="2011-07-19T12:11:00Z">
-        <w:r>
-          <w:t xml:space="preserve">\[  </w:t>
-        </w:r>
-      </w:ins>
-    </w:p>
-    <w:p>
-      <w:pPr>
-        <w:contextualSpacing/>
-        <w:rPr>
-          <w:ins w:id="67" w:author="Andy Royle-pr" w:date="2011-07-19T12:11:00Z"/>
-        </w:rPr>
-        <w:pPrChange w:id="68" w:author="Andy Royle-pr" w:date="2011-07-19T14:34:00Z">
+    </w:p>
+    <w:p>
+      <w:pPr>
+        <w:contextualSpacing/>
+        <w:rPr>
+          <w:ins w:id="65" w:author="Andy Royle-pr" w:date="2011-07-19T12:11:00Z"/>
+        </w:rPr>
+        <w:pPrChange w:id="66" w:author="Andy Royle-pr" w:date="2011-07-19T14:34:00Z">
           <w:pPr/>
         </w:pPrChange>
       </w:pPr>
+      <w:ins w:id="67" w:author="Andy Royle-pr" w:date="2011-07-19T12:11:00Z">
+        <w:r>
+          <w:t>An obvious model extends the SCR model by including an additive</w:t>
+        </w:r>
+      </w:ins>
+      <w:ins w:id="68" w:author="Andy Royle-pr" w:date="2011-07-19T14:52:00Z">
+        <w:r>
+          <w:t xml:space="preserve"> </w:t>
+        </w:r>
+      </w:ins>
       <w:ins w:id="69" w:author="Andy Royle-pr" w:date="2011-07-19T12:11:00Z">
+        <w:r>
+          <w:t>individual effect, analogous to classical ``Model $M</w:t>
+        </w:r>
+        <w:proofErr w:type="gramStart"/>
+        <w:r>
+          <w:t>_{</w:t>
+        </w:r>
+        <w:proofErr w:type="gramEnd"/>
+        <w:r>
+          <w:t>h}$''. We'll</w:t>
+        </w:r>
+      </w:ins>
+      <w:ins w:id="70" w:author="Andy Royle-pr" w:date="2011-07-19T14:52:00Z">
+        <w:r>
+          <w:t xml:space="preserve"> </w:t>
+        </w:r>
+      </w:ins>
+      <w:ins w:id="71" w:author="Andy Royle-pr" w:date="2011-07-19T12:11:00Z">
+        <w:r>
+          <w:t>call this model ``</w:t>
+        </w:r>
+        <w:proofErr w:type="spellStart"/>
+        <w:r>
+          <w:t>SCR+Mh</w:t>
+        </w:r>
+        <w:proofErr w:type="spellEnd"/>
+        <w:r>
+          <w:t xml:space="preserve">'': </w:t>
+        </w:r>
+      </w:ins>
+    </w:p>
+    <w:p>
+      <w:pPr>
+        <w:contextualSpacing/>
+        <w:rPr>
+          <w:ins w:id="72" w:author="Andy Royle-pr" w:date="2011-07-19T12:11:00Z"/>
+        </w:rPr>
+        <w:pPrChange w:id="73" w:author="Andy Royle-pr" w:date="2011-07-19T14:34:00Z">
+          <w:pPr/>
+        </w:pPrChange>
+      </w:pPr>
+      <w:ins w:id="74" w:author="Andy Royle-pr" w:date="2011-07-19T12:11:00Z">
+        <w:r>
+          <w:t xml:space="preserve">\[  </w:t>
+        </w:r>
+      </w:ins>
+    </w:p>
+    <w:p>
+      <w:pPr>
+        <w:contextualSpacing/>
+        <w:rPr>
+          <w:ins w:id="75" w:author="Andy Royle-pr" w:date="2011-07-19T12:11:00Z"/>
+        </w:rPr>
+        <w:pPrChange w:id="76" w:author="Andy Royle-pr" w:date="2011-07-19T14:34:00Z">
+          <w:pPr/>
+        </w:pPrChange>
+      </w:pPr>
+      <w:ins w:id="77" w:author="Andy Royle-pr" w:date="2011-07-19T12:11:00Z">
         <w:r>
           <w:t xml:space="preserve"> </w:t>
         </w:r>
@@ -26157,13 +26118,13 @@
       <w:pPr>
         <w:contextualSpacing/>
         <w:rPr>
-          <w:ins w:id="70" w:author="Andy Royle-pr" w:date="2011-07-19T12:11:00Z"/>
-        </w:rPr>
-        <w:pPrChange w:id="71" w:author="Andy Royle-pr" w:date="2011-07-19T14:34:00Z">
+          <w:ins w:id="78" w:author="Andy Royle-pr" w:date="2011-07-19T12:11:00Z"/>
+        </w:rPr>
+        <w:pPrChange w:id="79" w:author="Andy Royle-pr" w:date="2011-07-19T14:34:00Z">
           <w:pPr/>
         </w:pPrChange>
       </w:pPr>
-      <w:ins w:id="72" w:author="Andy Royle-pr" w:date="2011-07-19T12:11:00Z">
+      <w:ins w:id="80" w:author="Andy Royle-pr" w:date="2011-07-19T12:11:00Z">
         <w:r>
           <w:t>\]</w:t>
         </w:r>
@@ -26173,14 +26134,14 @@
       <w:pPr>
         <w:contextualSpacing/>
         <w:rPr>
-          <w:ins w:id="73" w:author="Andy Royle-pr" w:date="2011-07-19T12:11:00Z"/>
-        </w:rPr>
-        <w:pPrChange w:id="74" w:author="Andy Royle-pr" w:date="2011-07-19T14:34:00Z">
+          <w:ins w:id="81" w:author="Andy Royle-pr" w:date="2011-07-19T12:11:00Z"/>
+        </w:rPr>
+        <w:pPrChange w:id="82" w:author="Andy Royle-pr" w:date="2011-07-19T14:34:00Z">
           <w:pPr/>
         </w:pPrChange>
       </w:pPr>
       <w:proofErr w:type="gramStart"/>
-      <w:ins w:id="75" w:author="Andy Royle-pr" w:date="2011-07-19T12:11:00Z">
+      <w:ins w:id="83" w:author="Andy Royle-pr" w:date="2011-07-19T12:11:00Z">
         <w:r>
           <w:t>where</w:t>
         </w:r>
@@ -26189,22 +26150,22 @@
           <w:t xml:space="preserve"> $\eta_{i}$ is an individual random effect having distribution</w:t>
         </w:r>
       </w:ins>
-      <w:ins w:id="76" w:author="Andy Royle-pr" w:date="2011-07-19T14:53:00Z">
+      <w:ins w:id="84" w:author="Andy Royle-pr" w:date="2011-07-19T14:53:00Z">
         <w:r>
           <w:t xml:space="preserve"> </w:t>
         </w:r>
       </w:ins>
-      <w:ins w:id="77" w:author="Andy Royle-pr" w:date="2011-07-19T12:11:00Z">
+      <w:ins w:id="85" w:author="Andy Royle-pr" w:date="2011-07-19T12:11:00Z">
         <w:r>
           <w:t>$g(\eta|\theta)$.  A popular class of models arises by assuming</w:t>
         </w:r>
       </w:ins>
-      <w:ins w:id="78" w:author="Andy Royle-pr" w:date="2011-07-19T14:53:00Z">
+      <w:ins w:id="86" w:author="Andy Royle-pr" w:date="2011-07-19T14:53:00Z">
         <w:r>
           <w:t xml:space="preserve"> </w:t>
         </w:r>
       </w:ins>
-      <w:ins w:id="79" w:author="Andy Royle-pr" w:date="2011-07-19T12:11:00Z">
+      <w:ins w:id="87" w:author="Andy Royle-pr" w:date="2011-07-19T12:11:00Z">
         <w:r>
           <w:t>$\eta</w:t>
         </w:r>
@@ -26259,14 +26220,14 @@
       <w:pPr>
         <w:contextualSpacing/>
         <w:rPr>
-          <w:ins w:id="80" w:author="Andy Royle-pr" w:date="2011-07-19T12:11:00Z"/>
-        </w:rPr>
-        <w:pPrChange w:id="81" w:author="Andy Royle-pr" w:date="2011-07-19T14:34:00Z">
+          <w:ins w:id="88" w:author="Andy Royle-pr" w:date="2011-07-19T12:11:00Z"/>
+        </w:rPr>
+        <w:pPrChange w:id="89" w:author="Andy Royle-pr" w:date="2011-07-19T14:34:00Z">
           <w:pPr/>
         </w:pPrChange>
       </w:pPr>
       <w:proofErr w:type="spellStart"/>
-      <w:ins w:id="82" w:author="Andy Royle-pr" w:date="2011-07-19T12:11:00Z">
+      <w:ins w:id="90" w:author="Andy Royle-pr" w:date="2011-07-19T12:11:00Z">
         <w:r>
           <w:t>Royle</w:t>
         </w:r>
@@ -26283,22 +26244,22 @@
           <w:t>.  Many other random effects distributions are</w:t>
         </w:r>
       </w:ins>
-      <w:ins w:id="83" w:author="Andy Royle-pr" w:date="2011-07-19T14:53:00Z">
+      <w:ins w:id="91" w:author="Andy Royle-pr" w:date="2011-07-19T14:53:00Z">
         <w:r>
           <w:t xml:space="preserve"> </w:t>
         </w:r>
       </w:ins>
-      <w:ins w:id="84" w:author="Andy Royle-pr" w:date="2011-07-19T12:11:00Z">
+      <w:ins w:id="92" w:author="Andy Royle-pr" w:date="2011-07-19T12:11:00Z">
         <w:r>
           <w:t>possible. Norris and Pollock (1996) propose a finite mixture of point</w:t>
         </w:r>
       </w:ins>
-      <w:ins w:id="85" w:author="Andy Royle-pr" w:date="2011-07-19T14:53:00Z">
+      <w:ins w:id="93" w:author="Andy Royle-pr" w:date="2011-07-19T14:53:00Z">
         <w:r>
           <w:t xml:space="preserve"> </w:t>
         </w:r>
       </w:ins>
-      <w:ins w:id="86" w:author="Andy Royle-pr" w:date="2011-07-19T12:11:00Z">
+      <w:ins w:id="94" w:author="Andy Royle-pr" w:date="2011-07-19T12:11:00Z">
         <w:r>
           <w:t>supports which has been addressed considerably in the literature</w:t>
         </w:r>
@@ -26308,14 +26269,14 @@
       <w:pPr>
         <w:contextualSpacing/>
         <w:rPr>
-          <w:ins w:id="87" w:author="Andy Royle-pr" w:date="2011-07-19T12:11:00Z"/>
-        </w:rPr>
-        <w:pPrChange w:id="88" w:author="Andy Royle-pr" w:date="2011-07-19T14:34:00Z">
+          <w:ins w:id="95" w:author="Andy Royle-pr" w:date="2011-07-19T12:11:00Z"/>
+        </w:rPr>
+        <w:pPrChange w:id="96" w:author="Andy Royle-pr" w:date="2011-07-19T14:34:00Z">
           <w:pPr/>
         </w:pPrChange>
       </w:pPr>
       <w:proofErr w:type="gramStart"/>
-      <w:ins w:id="89" w:author="Andy Royle-pr" w:date="2011-07-19T12:11:00Z">
+      <w:ins w:id="97" w:author="Andy Royle-pr" w:date="2011-07-19T12:11:00Z">
         <w:r>
           <w:t xml:space="preserve">(Pledger; </w:t>
         </w:r>
@@ -26338,54 +26299,6 @@
         <w:proofErr w:type="gramEnd"/>
         <w:r>
           <w:t xml:space="preserve">  Our view is that such models</w:t>
-        </w:r>
-      </w:ins>
-      <w:ins w:id="90" w:author="Andy Royle-pr" w:date="2011-07-19T14:53:00Z">
-        <w:r>
-          <w:t xml:space="preserve"> </w:t>
-        </w:r>
-      </w:ins>
-      <w:ins w:id="91" w:author="Andy Royle-pr" w:date="2011-07-19T12:11:00Z">
-        <w:r>
-          <w:t xml:space="preserve">are not very realistic, yet data </w:t>
-        </w:r>
-        <w:proofErr w:type="spellStart"/>
-        <w:r>
-          <w:t>hugry</w:t>
-        </w:r>
-        <w:proofErr w:type="spellEnd"/>
-        <w:r>
-          <w:t xml:space="preserve"> as they require many more</w:t>
-        </w:r>
-      </w:ins>
-      <w:ins w:id="92" w:author="Andy Royle-pr" w:date="2011-07-19T14:53:00Z">
-        <w:r>
-          <w:t xml:space="preserve"> </w:t>
-        </w:r>
-      </w:ins>
-      <w:ins w:id="93" w:author="Andy Royle-pr" w:date="2011-07-19T12:11:00Z">
-        <w:r>
-          <w:t>parameters. Heterogeneity seems naturally continuous unless one</w:t>
-        </w:r>
-      </w:ins>
-      <w:ins w:id="94" w:author="Andy Royle-pr" w:date="2011-07-19T14:53:00Z">
-        <w:r>
-          <w:t xml:space="preserve"> </w:t>
-        </w:r>
-      </w:ins>
-      <w:ins w:id="95" w:author="Andy Royle-pr" w:date="2011-07-19T12:11:00Z">
-        <w:r>
-          <w:t>expects the heterogeneity to be due to meaningful biological groupings</w:t>
-        </w:r>
-      </w:ins>
-      <w:ins w:id="96" w:author="Andy Royle-pr" w:date="2011-07-19T14:53:00Z">
-        <w:r>
-          <w:t xml:space="preserve"> </w:t>
-        </w:r>
-      </w:ins>
-      <w:ins w:id="97" w:author="Andy Royle-pr" w:date="2011-07-19T12:11:00Z">
-        <w:r>
-          <w:t>in which case such information would normally be collected if</w:t>
         </w:r>
       </w:ins>
       <w:ins w:id="98" w:author="Andy Royle-pr" w:date="2011-07-19T14:53:00Z">
@@ -26395,7 +26308,15 @@
       </w:ins>
       <w:ins w:id="99" w:author="Andy Royle-pr" w:date="2011-07-19T12:11:00Z">
         <w:r>
-          <w:t>possible.  Even so the more likely scenario is that heterogeneity is</w:t>
+          <w:t xml:space="preserve">are not very realistic, yet data </w:t>
+        </w:r>
+        <w:proofErr w:type="spellStart"/>
+        <w:r>
+          <w:t>hugry</w:t>
+        </w:r>
+        <w:proofErr w:type="spellEnd"/>
+        <w:r>
+          <w:t xml:space="preserve"> as they require many more</w:t>
         </w:r>
       </w:ins>
       <w:ins w:id="100" w:author="Andy Royle-pr" w:date="2011-07-19T14:53:00Z">
@@ -26405,7 +26326,7 @@
       </w:ins>
       <w:ins w:id="101" w:author="Andy Royle-pr" w:date="2011-07-19T12:11:00Z">
         <w:r>
-          <w:t>due to a lot of different sources contributing independent components</w:t>
+          <w:t>parameters. Heterogeneity seems naturally continuous unless one</w:t>
         </w:r>
       </w:ins>
       <w:ins w:id="102" w:author="Andy Royle-pr" w:date="2011-07-19T14:53:00Z">
@@ -26415,11 +26336,8 @@
       </w:ins>
       <w:ins w:id="103" w:author="Andy Royle-pr" w:date="2011-07-19T12:11:00Z">
         <w:r>
-          <w:t xml:space="preserve">of variation, and so the normal model </w:t>
-        </w:r>
-        <w:r>
           <w:lastRenderedPageBreak/>
-          <w:t>seems sensible in that regard.</w:t>
+          <w:t>expects the heterogeneity to be due to meaningful biological groupings</w:t>
         </w:r>
       </w:ins>
       <w:ins w:id="104" w:author="Andy Royle-pr" w:date="2011-07-19T14:53:00Z">
@@ -26429,15 +26347,7 @@
       </w:ins>
       <w:ins w:id="105" w:author="Andy Royle-pr" w:date="2011-07-19T12:11:00Z">
         <w:r>
-          <w:t xml:space="preserve">We note that </w:t>
-        </w:r>
-        <w:proofErr w:type="spellStart"/>
-        <w:r>
-          <w:t>Efford</w:t>
-        </w:r>
-        <w:proofErr w:type="spellEnd"/>
-        <w:r>
-          <w:t xml:space="preserve"> (XXX) considered a finite-mixture type of</w:t>
+          <w:t>in which case such information would normally be collected if</w:t>
         </w:r>
       </w:ins>
       <w:ins w:id="106" w:author="Andy Royle-pr" w:date="2011-07-19T14:53:00Z">
@@ -26447,11 +26357,59 @@
       </w:ins>
       <w:ins w:id="107" w:author="Andy Royle-pr" w:date="2011-07-19T12:11:00Z">
         <w:r>
-          <w:t>representation for SCR models.</w:t>
+          <w:t>possible.  Even so the more likely scenario is that heterogeneity is</w:t>
         </w:r>
       </w:ins>
       <w:ins w:id="108" w:author="Andy Royle-pr" w:date="2011-07-19T14:53:00Z">
         <w:r>
+          <w:t xml:space="preserve"> </w:t>
+        </w:r>
+      </w:ins>
+      <w:ins w:id="109" w:author="Andy Royle-pr" w:date="2011-07-19T12:11:00Z">
+        <w:r>
+          <w:t>due to a lot of different sources contributing independent components</w:t>
+        </w:r>
+      </w:ins>
+      <w:ins w:id="110" w:author="Andy Royle-pr" w:date="2011-07-19T14:53:00Z">
+        <w:r>
+          <w:t xml:space="preserve"> </w:t>
+        </w:r>
+      </w:ins>
+      <w:ins w:id="111" w:author="Andy Royle-pr" w:date="2011-07-19T12:11:00Z">
+        <w:r>
+          <w:t>of variation, and so the normal model seems sensible in that regard.</w:t>
+        </w:r>
+      </w:ins>
+      <w:ins w:id="112" w:author="Andy Royle-pr" w:date="2011-07-19T14:53:00Z">
+        <w:r>
+          <w:t xml:space="preserve"> </w:t>
+        </w:r>
+      </w:ins>
+      <w:ins w:id="113" w:author="Andy Royle-pr" w:date="2011-07-19T12:11:00Z">
+        <w:r>
+          <w:t xml:space="preserve">We note that </w:t>
+        </w:r>
+        <w:proofErr w:type="spellStart"/>
+        <w:r>
+          <w:t>Efford</w:t>
+        </w:r>
+        <w:proofErr w:type="spellEnd"/>
+        <w:r>
+          <w:t xml:space="preserve"> (XXX) considered a finite-mixture type of</w:t>
+        </w:r>
+      </w:ins>
+      <w:ins w:id="114" w:author="Andy Royle-pr" w:date="2011-07-19T14:53:00Z">
+        <w:r>
+          <w:t xml:space="preserve"> </w:t>
+        </w:r>
+      </w:ins>
+      <w:ins w:id="115" w:author="Andy Royle-pr" w:date="2011-07-19T12:11:00Z">
+        <w:r>
+          <w:t>representation for SCR models.</w:t>
+        </w:r>
+      </w:ins>
+      <w:ins w:id="116" w:author="Andy Royle-pr" w:date="2011-07-19T14:53:00Z">
+        <w:r>
           <w:t xml:space="preserve"> These are fit in the R package </w:t>
         </w:r>
         <w:proofErr w:type="spellStart"/>
@@ -26473,9 +26431,9 @@
       <w:pPr>
         <w:contextualSpacing/>
         <w:rPr>
-          <w:ins w:id="109" w:author="Andy Royle-pr" w:date="2011-07-19T12:11:00Z"/>
-        </w:rPr>
-        <w:pPrChange w:id="110" w:author="Andy Royle-pr" w:date="2011-07-19T14:34:00Z">
+          <w:ins w:id="117" w:author="Andy Royle-pr" w:date="2011-07-19T12:11:00Z"/>
+        </w:rPr>
+        <w:pPrChange w:id="118" w:author="Andy Royle-pr" w:date="2011-07-19T14:34:00Z">
           <w:pPr/>
         </w:pPrChange>
       </w:pPr>
@@ -26484,17 +26442,17 @@
       <w:pPr>
         <w:contextualSpacing/>
         <w:rPr>
-          <w:ins w:id="111" w:author="Andy Royle-pr" w:date="2011-07-19T12:11:00Z"/>
-        </w:rPr>
-        <w:pPrChange w:id="112" w:author="Andy Royle-pr" w:date="2011-07-19T14:34:00Z">
+          <w:ins w:id="119" w:author="Andy Royle-pr" w:date="2011-07-19T12:11:00Z"/>
+        </w:rPr>
+        <w:pPrChange w:id="120" w:author="Andy Royle-pr" w:date="2011-07-19T14:34:00Z">
           <w:pPr/>
         </w:pPrChange>
       </w:pPr>
-      <w:ins w:id="113" w:author="Andy Royle-pr" w:date="2011-07-19T12:11:00Z">
+      <w:ins w:id="121" w:author="Andy Royle-pr" w:date="2011-07-19T12:11:00Z">
         <w:r>
           <w:rPr>
             <w:b/>
-            <w:rPrChange w:id="114" w:author="Andy Royle-pr" w:date="2011-07-19T14:54:00Z">
+            <w:rPrChange w:id="122" w:author="Andy Royle-pr" w:date="2011-07-19T14:54:00Z">
               <w:rPr/>
             </w:rPrChange>
           </w:rPr>
@@ -26503,14 +26461,14 @@
         <w:r>
           <w:rPr>
             <w:b/>
-            <w:rPrChange w:id="115" w:author="Andy Royle-pr" w:date="2011-07-19T14:54:00Z">
+            <w:rPrChange w:id="123" w:author="Andy Royle-pr" w:date="2011-07-19T14:54:00Z">
               <w:rPr/>
             </w:rPrChange>
           </w:rPr>
           <w:t>ariation in Home Range Size --</w:t>
         </w:r>
       </w:ins>
-      <w:ins w:id="116" w:author="Andy Royle-pr" w:date="2011-07-19T14:54:00Z">
+      <w:ins w:id="124" w:author="Andy Royle-pr" w:date="2011-07-19T14:54:00Z">
         <w:r>
           <w:rPr>
             <w:b/>
@@ -26518,17 +26476,17 @@
           <w:t xml:space="preserve"> </w:t>
         </w:r>
       </w:ins>
-      <w:ins w:id="117" w:author="Andy Royle-pr" w:date="2011-07-19T12:11:00Z">
+      <w:ins w:id="125" w:author="Andy Royle-pr" w:date="2011-07-19T12:11:00Z">
         <w:r>
           <w:t>We suggest an alternative heterogeneity model, one that has more of a</w:t>
         </w:r>
       </w:ins>
-      <w:ins w:id="118" w:author="Andy Royle-pr" w:date="2011-07-19T14:54:00Z">
+      <w:ins w:id="126" w:author="Andy Royle-pr" w:date="2011-07-19T14:54:00Z">
         <w:r>
           <w:t xml:space="preserve"> </w:t>
         </w:r>
       </w:ins>
-      <w:ins w:id="119" w:author="Andy Royle-pr" w:date="2011-07-19T12:11:00Z">
+      <w:ins w:id="127" w:author="Andy Royle-pr" w:date="2011-07-19T12:11:00Z">
         <w:r>
           <w:t xml:space="preserve">direct biological motivation and interpretation. </w:t>
         </w:r>
@@ -26541,32 +26499,32 @@
           <w:t xml:space="preserve"> we</w:t>
         </w:r>
       </w:ins>
-      <w:ins w:id="120" w:author="Andy Royle-pr" w:date="2011-07-19T14:54:00Z">
+      <w:ins w:id="128" w:author="Andy Royle-pr" w:date="2011-07-19T14:54:00Z">
         <w:r>
           <w:t xml:space="preserve"> </w:t>
         </w:r>
       </w:ins>
-      <w:ins w:id="121" w:author="Andy Royle-pr" w:date="2011-07-19T12:11:00Z">
+      <w:ins w:id="129" w:author="Andy Royle-pr" w:date="2011-07-19T12:11:00Z">
         <w:r>
           <w:t>suppose that there exists heterogeneity in home range size among</w:t>
         </w:r>
       </w:ins>
-      <w:ins w:id="122" w:author="Andy Royle-pr" w:date="2011-07-19T14:54:00Z">
+      <w:ins w:id="130" w:author="Andy Royle-pr" w:date="2011-07-19T14:54:00Z">
         <w:r>
           <w:t xml:space="preserve"> </w:t>
         </w:r>
       </w:ins>
-      <w:ins w:id="123" w:author="Andy Royle-pr" w:date="2011-07-19T12:11:00Z">
+      <w:ins w:id="131" w:author="Andy Royle-pr" w:date="2011-07-19T12:11:00Z">
         <w:r>
           <w:t>individuals. This is manifest in the scale parameter of the detection</w:t>
         </w:r>
       </w:ins>
-      <w:ins w:id="124" w:author="Andy Royle-pr" w:date="2011-07-19T14:54:00Z">
+      <w:ins w:id="132" w:author="Andy Royle-pr" w:date="2011-07-19T14:54:00Z">
         <w:r>
           <w:t xml:space="preserve"> </w:t>
         </w:r>
       </w:ins>
-      <w:ins w:id="125" w:author="Andy Royle-pr" w:date="2011-07-19T12:11:00Z">
+      <w:ins w:id="133" w:author="Andy Royle-pr" w:date="2011-07-19T12:11:00Z">
         <w:r>
           <w:t>function $\sigma</w:t>
         </w:r>
@@ -26584,14 +26542,14 @@
       <w:pPr>
         <w:contextualSpacing/>
         <w:rPr>
-          <w:ins w:id="126" w:author="Andy Royle-pr" w:date="2011-07-19T12:11:00Z"/>
-        </w:rPr>
-        <w:pPrChange w:id="127" w:author="Andy Royle-pr" w:date="2011-07-19T14:34:00Z">
+          <w:ins w:id="134" w:author="Andy Royle-pr" w:date="2011-07-19T12:11:00Z"/>
+        </w:rPr>
+        <w:pPrChange w:id="135" w:author="Andy Royle-pr" w:date="2011-07-19T14:34:00Z">
           <w:pPr/>
         </w:pPrChange>
       </w:pPr>
       <w:proofErr w:type="gramStart"/>
-      <w:ins w:id="128" w:author="Andy Royle-pr" w:date="2011-07-19T12:11:00Z">
+      <w:ins w:id="136" w:author="Andy Royle-pr" w:date="2011-07-19T12:11:00Z">
         <w:r>
           <w:t>thus</w:t>
         </w:r>
@@ -26600,22 +26558,22 @@
           <w:t xml:space="preserve"> assume a distribution for either $\sigma^{2}$ or its inverse,</w:t>
         </w:r>
       </w:ins>
-      <w:ins w:id="129" w:author="Andy Royle-pr" w:date="2011-07-19T14:54:00Z">
+      <w:ins w:id="137" w:author="Andy Royle-pr" w:date="2011-07-19T14:54:00Z">
         <w:r>
           <w:t xml:space="preserve"> </w:t>
         </w:r>
       </w:ins>
-      <w:ins w:id="130" w:author="Andy Royle-pr" w:date="2011-07-19T12:11:00Z">
+      <w:ins w:id="138" w:author="Andy Royle-pr" w:date="2011-07-19T12:11:00Z">
         <w:r>
           <w:t>$\beta$.  We thus propose ``Model SCR + Ah'' (Ah for area-induced</w:t>
         </w:r>
       </w:ins>
-      <w:ins w:id="131" w:author="Andy Royle-pr" w:date="2011-07-19T14:54:00Z">
+      <w:ins w:id="139" w:author="Andy Royle-pr" w:date="2011-07-19T14:54:00Z">
         <w:r>
           <w:t xml:space="preserve"> </w:t>
         </w:r>
       </w:ins>
-      <w:ins w:id="132" w:author="Andy Royle-pr" w:date="2011-07-19T12:11:00Z">
+      <w:ins w:id="140" w:author="Andy Royle-pr" w:date="2011-07-19T12:11:00Z">
         <w:r>
           <w:t>heterogeneity).</w:t>
         </w:r>
@@ -26625,13 +26583,13 @@
       <w:pPr>
         <w:contextualSpacing/>
         <w:rPr>
-          <w:ins w:id="133" w:author="Andy Royle-pr" w:date="2011-07-19T12:11:00Z"/>
-        </w:rPr>
-        <w:pPrChange w:id="134" w:author="Andy Royle-pr" w:date="2011-07-19T14:34:00Z">
+          <w:ins w:id="141" w:author="Andy Royle-pr" w:date="2011-07-19T12:11:00Z"/>
+        </w:rPr>
+        <w:pPrChange w:id="142" w:author="Andy Royle-pr" w:date="2011-07-19T14:34:00Z">
           <w:pPr/>
         </w:pPrChange>
       </w:pPr>
-      <w:ins w:id="135" w:author="Andy Royle-pr" w:date="2011-07-19T12:11:00Z">
+      <w:ins w:id="143" w:author="Andy Royle-pr" w:date="2011-07-19T12:11:00Z">
         <w:r>
           <w:t>\[</w:t>
         </w:r>
@@ -26641,13 +26599,13 @@
       <w:pPr>
         <w:contextualSpacing/>
         <w:rPr>
-          <w:ins w:id="136" w:author="Andy Royle-pr" w:date="2011-07-19T12:11:00Z"/>
-        </w:rPr>
-        <w:pPrChange w:id="137" w:author="Andy Royle-pr" w:date="2011-07-19T14:34:00Z">
+          <w:ins w:id="144" w:author="Andy Royle-pr" w:date="2011-07-19T12:11:00Z"/>
+        </w:rPr>
+        <w:pPrChange w:id="145" w:author="Andy Royle-pr" w:date="2011-07-19T14:34:00Z">
           <w:pPr/>
         </w:pPrChange>
       </w:pPr>
-      <w:ins w:id="138" w:author="Andy Royle-pr" w:date="2011-07-19T12:11:00Z">
+      <w:ins w:id="146" w:author="Andy Royle-pr" w:date="2011-07-19T12:11:00Z">
         <w:r>
           <w:t xml:space="preserve"> </w:t>
         </w:r>
@@ -26686,13 +26644,13 @@
       <w:pPr>
         <w:contextualSpacing/>
         <w:rPr>
-          <w:ins w:id="139" w:author="Andy Royle-pr" w:date="2011-07-19T12:11:00Z"/>
-        </w:rPr>
-        <w:pPrChange w:id="140" w:author="Andy Royle-pr" w:date="2011-07-19T14:34:00Z">
+          <w:ins w:id="147" w:author="Andy Royle-pr" w:date="2011-07-19T12:11:00Z"/>
+        </w:rPr>
+        <w:pPrChange w:id="148" w:author="Andy Royle-pr" w:date="2011-07-19T14:34:00Z">
           <w:pPr/>
         </w:pPrChange>
       </w:pPr>
-      <w:ins w:id="141" w:author="Andy Royle-pr" w:date="2011-07-19T12:11:00Z">
+      <w:ins w:id="149" w:author="Andy Royle-pr" w:date="2011-07-19T12:11:00Z">
         <w:r>
           <w:t xml:space="preserve">\]  </w:t>
         </w:r>
@@ -26702,23 +26660,23 @@
       <w:pPr>
         <w:contextualSpacing/>
         <w:rPr>
-          <w:ins w:id="142" w:author="Andy Royle-pr" w:date="2011-07-19T12:11:00Z"/>
-        </w:rPr>
-        <w:pPrChange w:id="143" w:author="Andy Royle-pr" w:date="2011-07-19T14:34:00Z">
+          <w:ins w:id="150" w:author="Andy Royle-pr" w:date="2011-07-19T12:11:00Z"/>
+        </w:rPr>
+        <w:pPrChange w:id="151" w:author="Andy Royle-pr" w:date="2011-07-19T14:34:00Z">
           <w:pPr/>
         </w:pPrChange>
       </w:pPr>
-      <w:ins w:id="144" w:author="Andy Royle-pr" w:date="2011-07-19T12:11:00Z">
+      <w:ins w:id="152" w:author="Andy Royle-pr" w:date="2011-07-19T12:11:00Z">
         <w:r>
           <w:t>This model is a model of heterogeneity in home range area. For example</w:t>
         </w:r>
       </w:ins>
-      <w:ins w:id="145" w:author="Andy Royle-pr" w:date="2011-07-19T14:54:00Z">
+      <w:ins w:id="153" w:author="Andy Royle-pr" w:date="2011-07-19T14:54:00Z">
         <w:r>
           <w:t xml:space="preserve"> </w:t>
         </w:r>
       </w:ins>
-      <w:ins w:id="146" w:author="Andy Royle-pr" w:date="2011-07-19T12:11:00Z">
+      <w:ins w:id="154" w:author="Andy Royle-pr" w:date="2011-07-19T12:11:00Z">
         <w:r>
           <w:t>if we assume that $\beta</w:t>
         </w:r>
@@ -26752,62 +26710,6 @@
           <w:t>{Normal}(\beta_0,\tau^{2})$ with</w:t>
         </w:r>
       </w:ins>
-      <w:ins w:id="147" w:author="Andy Royle-pr" w:date="2011-07-19T14:54:00Z">
-        <w:r>
-          <w:t xml:space="preserve"> </w:t>
-        </w:r>
-      </w:ins>
-      <w:ins w:id="148" w:author="Andy Royle-pr" w:date="2011-07-19T12:11:00Z">
-        <w:r>
-          <w:t>$\beta_{0} = 2$ and $\tau = 0.50$. Then the population distribution of $\sigma$ in this case is given in</w:t>
-        </w:r>
-      </w:ins>
-      <w:ins w:id="149" w:author="Andy Royle-pr" w:date="2011-07-19T14:54:00Z">
-        <w:r>
-          <w:t xml:space="preserve"> </w:t>
-        </w:r>
-      </w:ins>
-      <w:ins w:id="150" w:author="Andy Royle-pr" w:date="2011-07-19T12:11:00Z">
-        <w:r>
-          <w:t>Figure \</w:t>
-        </w:r>
-        <w:proofErr w:type="gramStart"/>
-        <w:r>
-          <w:t>ref{</w:t>
-        </w:r>
-        <w:proofErr w:type="gramEnd"/>
-        <w:r>
-          <w:t>fig.one}.</w:t>
-        </w:r>
-      </w:ins>
-      <w:ins w:id="151" w:author="Andy Royle-pr" w:date="2011-07-19T14:54:00Z">
-        <w:r>
-          <w:t xml:space="preserve"> </w:t>
-        </w:r>
-      </w:ins>
-      <w:ins w:id="152" w:author="Andy Royle-pr" w:date="2011-07-19T12:11:00Z">
-        <w:r>
-          <w:t xml:space="preserve">The motivating point of this model is </w:t>
-        </w:r>
-        <w:proofErr w:type="gramStart"/>
-        <w:r>
-          <w:t xml:space="preserve">that </w:t>
-        </w:r>
-      </w:ins>
-      <w:ins w:id="153" w:author="Andy Royle-pr" w:date="2011-07-19T14:54:00Z">
-        <w:r>
-          <w:t xml:space="preserve"> </w:t>
-        </w:r>
-      </w:ins>
-      <w:ins w:id="154" w:author="Andy Royle-pr" w:date="2011-07-19T12:11:00Z">
-        <w:r>
-          <w:t>we</w:t>
-        </w:r>
-        <w:proofErr w:type="gramEnd"/>
-        <w:r>
-          <w:t xml:space="preserve"> expect such variability in natural</w:t>
-        </w:r>
-      </w:ins>
       <w:ins w:id="155" w:author="Andy Royle-pr" w:date="2011-07-19T14:54:00Z">
         <w:r>
           <w:t xml:space="preserve"> </w:t>
@@ -26815,36 +26717,92 @@
       </w:ins>
       <w:ins w:id="156" w:author="Andy Royle-pr" w:date="2011-07-19T12:11:00Z">
         <w:r>
-          <w:t>populations. Thus we suggest this biologically sensible model of</w:t>
+          <w:t>$\beta_{0} = 2$ and $\tau = 0.50$. Then the population distribution of $\sigma$ in this case is given in</w:t>
         </w:r>
       </w:ins>
-      <w:ins w:id="157" w:author="Andy Royle-pr" w:date="2011-07-19T14:55:00Z">
+      <w:ins w:id="157" w:author="Andy Royle-pr" w:date="2011-07-19T14:54:00Z">
         <w:r>
           <w:t xml:space="preserve"> </w:t>
         </w:r>
       </w:ins>
       <w:ins w:id="158" w:author="Andy Royle-pr" w:date="2011-07-19T12:11:00Z">
         <w:r>
-          <w:t>heterogeneity, which fills a methodological gap in the literature in</w:t>
+          <w:t>Figure \</w:t>
+        </w:r>
+        <w:proofErr w:type="gramStart"/>
+        <w:r>
+          <w:t>ref{</w:t>
+        </w:r>
+        <w:proofErr w:type="gramEnd"/>
+        <w:r>
+          <w:t>fig.one}.</w:t>
         </w:r>
       </w:ins>
-      <w:ins w:id="159" w:author="Andy Royle-pr" w:date="2011-07-19T14:55:00Z">
+      <w:ins w:id="159" w:author="Andy Royle-pr" w:date="2011-07-19T14:54:00Z">
         <w:r>
           <w:t xml:space="preserve"> </w:t>
         </w:r>
       </w:ins>
       <w:ins w:id="160" w:author="Andy Royle-pr" w:date="2011-07-19T12:11:00Z">
         <w:r>
-          <w:t>the sense that SCR models have all been homogeneous with respect to</w:t>
+          <w:t xml:space="preserve">The motivating point of this model is </w:t>
+        </w:r>
+        <w:proofErr w:type="gramStart"/>
+        <w:r>
+          <w:t xml:space="preserve">that </w:t>
         </w:r>
       </w:ins>
-      <w:ins w:id="161" w:author="Andy Royle-pr" w:date="2011-07-19T14:55:00Z">
+      <w:ins w:id="161" w:author="Andy Royle-pr" w:date="2011-07-19T14:54:00Z">
         <w:r>
           <w:t xml:space="preserve"> </w:t>
         </w:r>
       </w:ins>
       <w:ins w:id="162" w:author="Andy Royle-pr" w:date="2011-07-19T12:11:00Z">
         <w:r>
+          <w:t>we</w:t>
+        </w:r>
+        <w:proofErr w:type="gramEnd"/>
+        <w:r>
+          <w:t xml:space="preserve"> expect such variability in natural</w:t>
+        </w:r>
+      </w:ins>
+      <w:ins w:id="163" w:author="Andy Royle-pr" w:date="2011-07-19T14:54:00Z">
+        <w:r>
+          <w:t xml:space="preserve"> </w:t>
+        </w:r>
+      </w:ins>
+      <w:ins w:id="164" w:author="Andy Royle-pr" w:date="2011-07-19T12:11:00Z">
+        <w:r>
+          <w:t>populations. Thus we suggest this biologically sensible model of</w:t>
+        </w:r>
+      </w:ins>
+      <w:ins w:id="165" w:author="Andy Royle-pr" w:date="2011-07-19T14:55:00Z">
+        <w:r>
+          <w:t xml:space="preserve"> </w:t>
+        </w:r>
+      </w:ins>
+      <w:ins w:id="166" w:author="Andy Royle-pr" w:date="2011-07-19T12:11:00Z">
+        <w:r>
+          <w:t>heterogeneity, which fills a methodological gap in the literature in</w:t>
+        </w:r>
+      </w:ins>
+      <w:ins w:id="167" w:author="Andy Royle-pr" w:date="2011-07-19T14:55:00Z">
+        <w:r>
+          <w:t xml:space="preserve"> </w:t>
+        </w:r>
+      </w:ins>
+      <w:ins w:id="168" w:author="Andy Royle-pr" w:date="2011-07-19T12:11:00Z">
+        <w:r>
+          <w:t>the sense that SCR models have all been homogeneous with respect to</w:t>
+        </w:r>
+      </w:ins>
+      <w:ins w:id="169" w:author="Andy Royle-pr" w:date="2011-07-19T14:55:00Z">
+        <w:r>
+          <w:t xml:space="preserve"> </w:t>
+        </w:r>
+      </w:ins>
+      <w:ins w:id="170" w:author="Andy Royle-pr" w:date="2011-07-19T12:11:00Z">
+        <w:r>
           <w:t>their explicit treatment of home range morphology.</w:t>
         </w:r>
       </w:ins>
@@ -26853,71 +26811,15 @@
       <w:pPr>
         <w:contextualSpacing/>
         <w:rPr>
-          <w:ins w:id="163" w:author="Andy Royle-pr" w:date="2011-07-19T12:11:00Z"/>
-        </w:rPr>
-        <w:pPrChange w:id="164" w:author="Andy Royle-pr" w:date="2011-07-19T14:34:00Z">
+          <w:ins w:id="171" w:author="Andy Royle-pr" w:date="2011-07-19T12:11:00Z"/>
+        </w:rPr>
+        <w:pPrChange w:id="172" w:author="Andy Royle-pr" w:date="2011-07-19T14:34:00Z">
           <w:pPr/>
         </w:pPrChange>
       </w:pPr>
-      <w:ins w:id="165" w:author="Andy Royle-pr" w:date="2011-07-19T12:11:00Z">
+      <w:ins w:id="173" w:author="Andy Royle-pr" w:date="2011-07-19T12:11:00Z">
         <w:r>
           <w:t xml:space="preserve"> </w:t>
-        </w:r>
-      </w:ins>
-    </w:p>
-    <w:p>
-      <w:pPr>
-        <w:contextualSpacing/>
-        <w:rPr>
-          <w:ins w:id="166" w:author="Andy Royle-pr" w:date="2011-07-19T12:11:00Z"/>
-          <w:rFonts w:ascii="Courier New" w:hAnsi="Courier New" w:cs="Courier New"/>
-          <w:sz w:val="18"/>
-          <w:szCs w:val="18"/>
-          <w:rPrChange w:id="167" w:author="Andy Royle-pr" w:date="2011-07-19T14:55:00Z">
-            <w:rPr>
-              <w:ins w:id="168" w:author="Andy Royle-pr" w:date="2011-07-19T12:11:00Z"/>
-            </w:rPr>
-          </w:rPrChange>
-        </w:rPr>
-        <w:pPrChange w:id="169" w:author="Andy Royle-pr" w:date="2011-07-19T14:34:00Z">
-          <w:pPr/>
-        </w:pPrChange>
-      </w:pPr>
-      <w:ins w:id="170" w:author="Andy Royle-pr" w:date="2011-07-19T12:11:00Z">
-        <w:r>
-          <w:rPr>
-            <w:rFonts w:ascii="Courier New" w:hAnsi="Courier New" w:cs="Courier New"/>
-            <w:sz w:val="18"/>
-            <w:szCs w:val="18"/>
-            <w:rPrChange w:id="171" w:author="Andy Royle-pr" w:date="2011-07-19T14:55:00Z">
-              <w:rPr/>
-            </w:rPrChange>
-          </w:rPr>
-          <w:t>\begin{figure}[</w:t>
-        </w:r>
-        <w:proofErr w:type="spellStart"/>
-        <w:r>
-          <w:rPr>
-            <w:rFonts w:ascii="Courier New" w:hAnsi="Courier New" w:cs="Courier New"/>
-            <w:sz w:val="18"/>
-            <w:szCs w:val="18"/>
-            <w:rPrChange w:id="172" w:author="Andy Royle-pr" w:date="2011-07-19T14:55:00Z">
-              <w:rPr/>
-            </w:rPrChange>
-          </w:rPr>
-          <w:t>ht</w:t>
-        </w:r>
-        <w:proofErr w:type="spellEnd"/>
-        <w:r>
-          <w:rPr>
-            <w:rFonts w:ascii="Courier New" w:hAnsi="Courier New" w:cs="Courier New"/>
-            <w:sz w:val="18"/>
-            <w:szCs w:val="18"/>
-            <w:rPrChange w:id="173" w:author="Andy Royle-pr" w:date="2011-07-19T14:55:00Z">
-              <w:rPr/>
-            </w:rPrChange>
-          </w:rPr>
-          <w:t>]</w:t>
         </w:r>
       </w:ins>
     </w:p>
@@ -26949,7 +26851,7 @@
               <w:rPr/>
             </w:rPrChange>
           </w:rPr>
-          <w:t>\centerline{\</w:t>
+          <w:t>\begin{figure}[</w:t>
         </w:r>
         <w:proofErr w:type="spellStart"/>
         <w:r>
@@ -26961,7 +26863,7 @@
               <w:rPr/>
             </w:rPrChange>
           </w:rPr>
-          <w:t>psfig</w:t>
+          <w:t>ht</w:t>
         </w:r>
         <w:proofErr w:type="spellEnd"/>
         <w:r>
@@ -26973,53 +26875,53 @@
               <w:rPr/>
             </w:rPrChange>
           </w:rPr>
-          <w:t>{figure=fig1.ps</w:t>
-        </w:r>
-        <w:proofErr w:type="gramStart"/>
+          <w:t>]</w:t>
+        </w:r>
+      </w:ins>
+    </w:p>
+    <w:p>
+      <w:pPr>
+        <w:contextualSpacing/>
+        <w:rPr>
+          <w:ins w:id="182" w:author="Andy Royle-pr" w:date="2011-07-19T12:11:00Z"/>
+          <w:rFonts w:ascii="Courier New" w:hAnsi="Courier New" w:cs="Courier New"/>
+          <w:sz w:val="18"/>
+          <w:szCs w:val="18"/>
+          <w:rPrChange w:id="183" w:author="Andy Royle-pr" w:date="2011-07-19T14:55:00Z">
+            <w:rPr>
+              <w:ins w:id="184" w:author="Andy Royle-pr" w:date="2011-07-19T12:11:00Z"/>
+            </w:rPr>
+          </w:rPrChange>
+        </w:rPr>
+        <w:pPrChange w:id="185" w:author="Andy Royle-pr" w:date="2011-07-19T14:34:00Z">
+          <w:pPr/>
+        </w:pPrChange>
+      </w:pPr>
+      <w:ins w:id="186" w:author="Andy Royle-pr" w:date="2011-07-19T12:11:00Z">
         <w:r>
           <w:rPr>
             <w:rFonts w:ascii="Courier New" w:hAnsi="Courier New" w:cs="Courier New"/>
             <w:sz w:val="18"/>
             <w:szCs w:val="18"/>
-            <w:rPrChange w:id="182" w:author="Andy Royle-pr" w:date="2011-07-19T14:55:00Z">
+            <w:rPrChange w:id="187" w:author="Andy Royle-pr" w:date="2011-07-19T14:55:00Z">
               <w:rPr/>
             </w:rPrChange>
           </w:rPr>
-          <w:t>,height</w:t>
-        </w:r>
-        <w:proofErr w:type="gramEnd"/>
+          <w:t>\centerline{\</w:t>
+        </w:r>
+        <w:proofErr w:type="spellStart"/>
         <w:r>
           <w:rPr>
             <w:rFonts w:ascii="Courier New" w:hAnsi="Courier New" w:cs="Courier New"/>
             <w:sz w:val="18"/>
             <w:szCs w:val="18"/>
-            <w:rPrChange w:id="183" w:author="Andy Royle-pr" w:date="2011-07-19T14:55:00Z">
+            <w:rPrChange w:id="188" w:author="Andy Royle-pr" w:date="2011-07-19T14:55:00Z">
               <w:rPr/>
             </w:rPrChange>
           </w:rPr>
-          <w:t>=4in,width=4in}}</w:t>
-        </w:r>
-      </w:ins>
-    </w:p>
-    <w:p>
-      <w:pPr>
-        <w:contextualSpacing/>
-        <w:rPr>
-          <w:ins w:id="184" w:author="Andy Royle-pr" w:date="2011-07-19T12:11:00Z"/>
-          <w:rFonts w:ascii="Courier New" w:hAnsi="Courier New" w:cs="Courier New"/>
-          <w:sz w:val="18"/>
-          <w:szCs w:val="18"/>
-          <w:rPrChange w:id="185" w:author="Andy Royle-pr" w:date="2011-07-19T14:55:00Z">
-            <w:rPr>
-              <w:ins w:id="186" w:author="Andy Royle-pr" w:date="2011-07-19T12:11:00Z"/>
-            </w:rPr>
-          </w:rPrChange>
-        </w:rPr>
-        <w:pPrChange w:id="187" w:author="Andy Royle-pr" w:date="2011-07-19T14:34:00Z">
-          <w:pPr/>
-        </w:pPrChange>
-      </w:pPr>
-      <w:ins w:id="188" w:author="Andy Royle-pr" w:date="2011-07-19T12:11:00Z">
+          <w:t>psfig</w:t>
+        </w:r>
+        <w:proofErr w:type="spellEnd"/>
         <w:r>
           <w:rPr>
             <w:rFonts w:ascii="Courier New" w:hAnsi="Courier New" w:cs="Courier New"/>
@@ -27029,7 +26931,7 @@
               <w:rPr/>
             </w:rPrChange>
           </w:rPr>
-          <w:t>\</w:t>
+          <w:t>{figure=fig1.ps</w:t>
         </w:r>
         <w:proofErr w:type="gramStart"/>
         <w:r>
@@ -27041,113 +26943,86 @@
               <w:rPr/>
             </w:rPrChange>
           </w:rPr>
-          <w:t>caption{</w:t>
+          <w:t>,height</w:t>
         </w:r>
         <w:proofErr w:type="gramEnd"/>
-      </w:ins>
-    </w:p>
-    <w:p>
-      <w:pPr>
-        <w:contextualSpacing/>
-        <w:rPr>
-          <w:ins w:id="191" w:author="Andy Royle-pr" w:date="2011-07-19T12:11:00Z"/>
-          <w:rFonts w:ascii="Courier New" w:hAnsi="Courier New" w:cs="Courier New"/>
-          <w:sz w:val="18"/>
-          <w:szCs w:val="18"/>
-          <w:rPrChange w:id="192" w:author="Andy Royle-pr" w:date="2011-07-19T14:55:00Z">
-            <w:rPr>
-              <w:ins w:id="193" w:author="Andy Royle-pr" w:date="2011-07-19T12:11:00Z"/>
-            </w:rPr>
-          </w:rPrChange>
-        </w:rPr>
-        <w:pPrChange w:id="194" w:author="Andy Royle-pr" w:date="2011-07-19T14:34:00Z">
-          <w:pPr/>
-        </w:pPrChange>
-      </w:pPr>
-      <w:ins w:id="195" w:author="Andy Royle-pr" w:date="2011-07-19T12:11:00Z">
         <w:r>
           <w:rPr>
             <w:rFonts w:ascii="Courier New" w:hAnsi="Courier New" w:cs="Courier New"/>
             <w:sz w:val="18"/>
             <w:szCs w:val="18"/>
-            <w:rPrChange w:id="196" w:author="Andy Royle-pr" w:date="2011-07-19T14:55:00Z">
+            <w:rPrChange w:id="191" w:author="Andy Royle-pr" w:date="2011-07-19T14:55:00Z">
               <w:rPr/>
             </w:rPrChange>
           </w:rPr>
-          <w:t>Population distribution of $\sigma$ if</w:t>
+          <w:t>=4in,width=4in}}</w:t>
         </w:r>
       </w:ins>
-      <w:ins w:id="197" w:author="Andy Royle-pr" w:date="2011-07-19T14:55:00Z">
+    </w:p>
+    <w:p>
+      <w:pPr>
+        <w:contextualSpacing/>
+        <w:rPr>
+          <w:ins w:id="192" w:author="Andy Royle-pr" w:date="2011-07-19T12:11:00Z"/>
+          <w:rFonts w:ascii="Courier New" w:hAnsi="Courier New" w:cs="Courier New"/>
+          <w:sz w:val="18"/>
+          <w:szCs w:val="18"/>
+          <w:rPrChange w:id="193" w:author="Andy Royle-pr" w:date="2011-07-19T14:55:00Z">
+            <w:rPr>
+              <w:ins w:id="194" w:author="Andy Royle-pr" w:date="2011-07-19T12:11:00Z"/>
+            </w:rPr>
+          </w:rPrChange>
+        </w:rPr>
+        <w:pPrChange w:id="195" w:author="Andy Royle-pr" w:date="2011-07-19T14:34:00Z">
+          <w:pPr/>
+        </w:pPrChange>
+      </w:pPr>
+      <w:ins w:id="196" w:author="Andy Royle-pr" w:date="2011-07-19T12:11:00Z">
         <w:r>
           <w:rPr>
             <w:rFonts w:ascii="Courier New" w:hAnsi="Courier New" w:cs="Courier New"/>
             <w:sz w:val="18"/>
             <w:szCs w:val="18"/>
+            <w:rPrChange w:id="197" w:author="Andy Royle-pr" w:date="2011-07-19T14:55:00Z">
+              <w:rPr/>
+            </w:rPrChange>
           </w:rPr>
-          <w:t xml:space="preserve"> </w:t>
-        </w:r>
-      </w:ins>
-      <w:ins w:id="198" w:author="Andy Royle-pr" w:date="2011-07-19T12:11:00Z">
+          <w:t>\</w:t>
+        </w:r>
+        <w:proofErr w:type="gramStart"/>
         <w:r>
           <w:rPr>
             <w:rFonts w:ascii="Courier New" w:hAnsi="Courier New" w:cs="Courier New"/>
             <w:sz w:val="18"/>
             <w:szCs w:val="18"/>
-            <w:rPrChange w:id="199" w:author="Andy Royle-pr" w:date="2011-07-19T14:55:00Z">
+            <w:rPrChange w:id="198" w:author="Andy Royle-pr" w:date="2011-07-19T14:55:00Z">
               <w:rPr/>
             </w:rPrChange>
           </w:rPr>
-          <w:t>$(1/\sigma</w:t>
-        </w:r>
-        <w:proofErr w:type="gramStart"/>
-        <w:r>
-          <w:rPr>
-            <w:rFonts w:ascii="Courier New" w:hAnsi="Courier New" w:cs="Courier New"/>
-            <w:sz w:val="18"/>
-            <w:szCs w:val="18"/>
-            <w:rPrChange w:id="200" w:author="Andy Royle-pr" w:date="2011-07-19T14:55:00Z">
-              <w:rPr/>
-            </w:rPrChange>
-          </w:rPr>
-          <w:t>^{</w:t>
+          <w:t>caption{</w:t>
         </w:r>
         <w:proofErr w:type="gramEnd"/>
-        <w:r>
-          <w:rPr>
-            <w:rFonts w:ascii="Courier New" w:hAnsi="Courier New" w:cs="Courier New"/>
-            <w:sz w:val="18"/>
-            <w:szCs w:val="18"/>
-            <w:rPrChange w:id="201" w:author="Andy Royle-pr" w:date="2011-07-19T14:55:00Z">
-              <w:rPr/>
-            </w:rPrChange>
-          </w:rPr>
-          <w:t>2}) \</w:t>
-        </w:r>
-        <w:proofErr w:type="spellStart"/>
-        <w:r>
-          <w:rPr>
-            <w:rFonts w:ascii="Courier New" w:hAnsi="Courier New" w:cs="Courier New"/>
-            <w:sz w:val="18"/>
-            <w:szCs w:val="18"/>
-            <w:rPrChange w:id="202" w:author="Andy Royle-pr" w:date="2011-07-19T14:55:00Z">
-              <w:rPr/>
-            </w:rPrChange>
-          </w:rPr>
-          <w:t>sim</w:t>
-        </w:r>
-        <w:proofErr w:type="spellEnd"/>
-        <w:r>
-          <w:rPr>
-            <w:rFonts w:ascii="Courier New" w:hAnsi="Courier New" w:cs="Courier New"/>
-            <w:sz w:val="18"/>
-            <w:szCs w:val="18"/>
-            <w:rPrChange w:id="203" w:author="Andy Royle-pr" w:date="2011-07-19T14:55:00Z">
-              <w:rPr/>
-            </w:rPrChange>
-          </w:rPr>
-          <w:t xml:space="preserve"> \</w:t>
-        </w:r>
-        <w:proofErr w:type="spellStart"/>
+      </w:ins>
+    </w:p>
+    <w:p>
+      <w:pPr>
+        <w:contextualSpacing/>
+        <w:rPr>
+          <w:ins w:id="199" w:author="Andy Royle-pr" w:date="2011-07-19T12:11:00Z"/>
+          <w:rFonts w:ascii="Courier New" w:hAnsi="Courier New" w:cs="Courier New"/>
+          <w:sz w:val="18"/>
+          <w:szCs w:val="18"/>
+          <w:rPrChange w:id="200" w:author="Andy Royle-pr" w:date="2011-07-19T14:55:00Z">
+            <w:rPr>
+              <w:ins w:id="201" w:author="Andy Royle-pr" w:date="2011-07-19T12:11:00Z"/>
+            </w:rPr>
+          </w:rPrChange>
+        </w:rPr>
+        <w:pPrChange w:id="202" w:author="Andy Royle-pr" w:date="2011-07-19T14:34:00Z">
+          <w:pPr/>
+        </w:pPrChange>
+      </w:pPr>
+      <w:ins w:id="203" w:author="Andy Royle-pr" w:date="2011-07-19T12:11:00Z">
         <w:r>
           <w:rPr>
             <w:rFonts w:ascii="Courier New" w:hAnsi="Courier New" w:cs="Courier New"/>
@@ -27157,41 +27032,68 @@
               <w:rPr/>
             </w:rPrChange>
           </w:rPr>
-          <w:t>mbox</w:t>
-        </w:r>
-        <w:proofErr w:type="spellEnd"/>
+          <w:t>Population distribution of $\sigma$ if</w:t>
+        </w:r>
+      </w:ins>
+      <w:ins w:id="205" w:author="Andy Royle-pr" w:date="2011-07-19T14:55:00Z">
         <w:r>
           <w:rPr>
             <w:rFonts w:ascii="Courier New" w:hAnsi="Courier New" w:cs="Courier New"/>
             <w:sz w:val="18"/>
             <w:szCs w:val="18"/>
-            <w:rPrChange w:id="205" w:author="Andy Royle-pr" w:date="2011-07-19T14:55:00Z">
+          </w:rPr>
+          <w:t xml:space="preserve"> </w:t>
+        </w:r>
+      </w:ins>
+      <w:ins w:id="206" w:author="Andy Royle-pr" w:date="2011-07-19T12:11:00Z">
+        <w:r>
+          <w:rPr>
+            <w:rFonts w:ascii="Courier New" w:hAnsi="Courier New" w:cs="Courier New"/>
+            <w:sz w:val="18"/>
+            <w:szCs w:val="18"/>
+            <w:rPrChange w:id="207" w:author="Andy Royle-pr" w:date="2011-07-19T14:55:00Z">
               <w:rPr/>
             </w:rPrChange>
           </w:rPr>
-          <w:t>{Normal}(2, 0.50)$.</w:t>
-        </w:r>
-      </w:ins>
-    </w:p>
-    <w:p>
-      <w:pPr>
-        <w:contextualSpacing/>
-        <w:rPr>
-          <w:ins w:id="206" w:author="Andy Royle-pr" w:date="2011-07-19T12:11:00Z"/>
-          <w:rFonts w:ascii="Courier New" w:hAnsi="Courier New" w:cs="Courier New"/>
-          <w:sz w:val="18"/>
-          <w:szCs w:val="18"/>
-          <w:rPrChange w:id="207" w:author="Andy Royle-pr" w:date="2011-07-19T14:55:00Z">
-            <w:rPr>
-              <w:ins w:id="208" w:author="Andy Royle-pr" w:date="2011-07-19T12:11:00Z"/>
-            </w:rPr>
-          </w:rPrChange>
-        </w:rPr>
-        <w:pPrChange w:id="209" w:author="Andy Royle-pr" w:date="2011-07-19T14:34:00Z">
-          <w:pPr/>
-        </w:pPrChange>
-      </w:pPr>
-      <w:ins w:id="210" w:author="Andy Royle-pr" w:date="2011-07-19T12:11:00Z">
+          <w:t>$(1/\sigma</w:t>
+        </w:r>
+        <w:proofErr w:type="gramStart"/>
+        <w:r>
+          <w:rPr>
+            <w:rFonts w:ascii="Courier New" w:hAnsi="Courier New" w:cs="Courier New"/>
+            <w:sz w:val="18"/>
+            <w:szCs w:val="18"/>
+            <w:rPrChange w:id="208" w:author="Andy Royle-pr" w:date="2011-07-19T14:55:00Z">
+              <w:rPr/>
+            </w:rPrChange>
+          </w:rPr>
+          <w:t>^{</w:t>
+        </w:r>
+        <w:proofErr w:type="gramEnd"/>
+        <w:r>
+          <w:rPr>
+            <w:rFonts w:ascii="Courier New" w:hAnsi="Courier New" w:cs="Courier New"/>
+            <w:sz w:val="18"/>
+            <w:szCs w:val="18"/>
+            <w:rPrChange w:id="209" w:author="Andy Royle-pr" w:date="2011-07-19T14:55:00Z">
+              <w:rPr/>
+            </w:rPrChange>
+          </w:rPr>
+          <w:t>2}) \</w:t>
+        </w:r>
+        <w:proofErr w:type="spellStart"/>
+        <w:r>
+          <w:rPr>
+            <w:rFonts w:ascii="Courier New" w:hAnsi="Courier New" w:cs="Courier New"/>
+            <w:sz w:val="18"/>
+            <w:szCs w:val="18"/>
+            <w:rPrChange w:id="210" w:author="Andy Royle-pr" w:date="2011-07-19T14:55:00Z">
+              <w:rPr/>
+            </w:rPrChange>
+          </w:rPr>
+          <w:t>sim</w:t>
+        </w:r>
+        <w:proofErr w:type="spellEnd"/>
         <w:r>
           <w:rPr>
             <w:rFonts w:ascii="Courier New" w:hAnsi="Courier New" w:cs="Courier New"/>
@@ -27201,35 +27103,91 @@
               <w:rPr/>
             </w:rPrChange>
           </w:rPr>
-          <w:t>}</w:t>
-        </w:r>
-      </w:ins>
-    </w:p>
-    <w:p>
-      <w:pPr>
-        <w:contextualSpacing/>
-        <w:rPr>
-          <w:ins w:id="212" w:author="Andy Royle-pr" w:date="2011-07-19T12:11:00Z"/>
-          <w:rFonts w:ascii="Courier New" w:hAnsi="Courier New" w:cs="Courier New"/>
-          <w:sz w:val="18"/>
-          <w:szCs w:val="18"/>
-          <w:rPrChange w:id="213" w:author="Andy Royle-pr" w:date="2011-07-19T14:55:00Z">
-            <w:rPr>
-              <w:ins w:id="214" w:author="Andy Royle-pr" w:date="2011-07-19T12:11:00Z"/>
-            </w:rPr>
-          </w:rPrChange>
-        </w:rPr>
-        <w:pPrChange w:id="215" w:author="Andy Royle-pr" w:date="2011-07-19T14:34:00Z">
-          <w:pPr/>
-        </w:pPrChange>
-      </w:pPr>
-      <w:ins w:id="216" w:author="Andy Royle-pr" w:date="2011-07-19T12:11:00Z">
+          <w:t xml:space="preserve"> \</w:t>
+        </w:r>
+        <w:proofErr w:type="spellStart"/>
         <w:r>
           <w:rPr>
             <w:rFonts w:ascii="Courier New" w:hAnsi="Courier New" w:cs="Courier New"/>
             <w:sz w:val="18"/>
             <w:szCs w:val="18"/>
-            <w:rPrChange w:id="217" w:author="Andy Royle-pr" w:date="2011-07-19T14:55:00Z">
+            <w:rPrChange w:id="212" w:author="Andy Royle-pr" w:date="2011-07-19T14:55:00Z">
+              <w:rPr/>
+            </w:rPrChange>
+          </w:rPr>
+          <w:t>mbox</w:t>
+        </w:r>
+        <w:proofErr w:type="spellEnd"/>
+        <w:r>
+          <w:rPr>
+            <w:rFonts w:ascii="Courier New" w:hAnsi="Courier New" w:cs="Courier New"/>
+            <w:sz w:val="18"/>
+            <w:szCs w:val="18"/>
+            <w:rPrChange w:id="213" w:author="Andy Royle-pr" w:date="2011-07-19T14:55:00Z">
+              <w:rPr/>
+            </w:rPrChange>
+          </w:rPr>
+          <w:t>{Normal}(2, 0.50)$.</w:t>
+        </w:r>
+      </w:ins>
+    </w:p>
+    <w:p>
+      <w:pPr>
+        <w:contextualSpacing/>
+        <w:rPr>
+          <w:ins w:id="214" w:author="Andy Royle-pr" w:date="2011-07-19T12:11:00Z"/>
+          <w:rFonts w:ascii="Courier New" w:hAnsi="Courier New" w:cs="Courier New"/>
+          <w:sz w:val="18"/>
+          <w:szCs w:val="18"/>
+          <w:rPrChange w:id="215" w:author="Andy Royle-pr" w:date="2011-07-19T14:55:00Z">
+            <w:rPr>
+              <w:ins w:id="216" w:author="Andy Royle-pr" w:date="2011-07-19T12:11:00Z"/>
+            </w:rPr>
+          </w:rPrChange>
+        </w:rPr>
+        <w:pPrChange w:id="217" w:author="Andy Royle-pr" w:date="2011-07-19T14:34:00Z">
+          <w:pPr/>
+        </w:pPrChange>
+      </w:pPr>
+      <w:ins w:id="218" w:author="Andy Royle-pr" w:date="2011-07-19T12:11:00Z">
+        <w:r>
+          <w:rPr>
+            <w:rFonts w:ascii="Courier New" w:hAnsi="Courier New" w:cs="Courier New"/>
+            <w:sz w:val="18"/>
+            <w:szCs w:val="18"/>
+            <w:rPrChange w:id="219" w:author="Andy Royle-pr" w:date="2011-07-19T14:55:00Z">
+              <w:rPr/>
+            </w:rPrChange>
+          </w:rPr>
+          <w:t>}</w:t>
+        </w:r>
+      </w:ins>
+    </w:p>
+    <w:p>
+      <w:pPr>
+        <w:contextualSpacing/>
+        <w:rPr>
+          <w:ins w:id="220" w:author="Andy Royle-pr" w:date="2011-07-19T12:11:00Z"/>
+          <w:rFonts w:ascii="Courier New" w:hAnsi="Courier New" w:cs="Courier New"/>
+          <w:sz w:val="18"/>
+          <w:szCs w:val="18"/>
+          <w:rPrChange w:id="221" w:author="Andy Royle-pr" w:date="2011-07-19T14:55:00Z">
+            <w:rPr>
+              <w:ins w:id="222" w:author="Andy Royle-pr" w:date="2011-07-19T12:11:00Z"/>
+            </w:rPr>
+          </w:rPrChange>
+        </w:rPr>
+        <w:pPrChange w:id="223" w:author="Andy Royle-pr" w:date="2011-07-19T14:34:00Z">
+          <w:pPr/>
+        </w:pPrChange>
+      </w:pPr>
+      <w:ins w:id="224" w:author="Andy Royle-pr" w:date="2011-07-19T12:11:00Z">
+        <w:r>
+          <w:rPr>
+            <w:rFonts w:ascii="Courier New" w:hAnsi="Courier New" w:cs="Courier New"/>
+            <w:sz w:val="18"/>
+            <w:szCs w:val="18"/>
+            <w:rPrChange w:id="225" w:author="Andy Royle-pr" w:date="2011-07-19T14:55:00Z">
               <w:rPr/>
             </w:rPrChange>
           </w:rPr>
@@ -27241,27 +27199,27 @@
       <w:pPr>
         <w:contextualSpacing/>
         <w:rPr>
-          <w:ins w:id="218" w:author="Andy Royle-pr" w:date="2011-07-19T12:11:00Z"/>
+          <w:ins w:id="226" w:author="Andy Royle-pr" w:date="2011-07-19T12:11:00Z"/>
           <w:rFonts w:ascii="Courier New" w:hAnsi="Courier New" w:cs="Courier New"/>
           <w:sz w:val="18"/>
           <w:szCs w:val="18"/>
-          <w:rPrChange w:id="219" w:author="Andy Royle-pr" w:date="2011-07-19T14:55:00Z">
+          <w:rPrChange w:id="227" w:author="Andy Royle-pr" w:date="2011-07-19T14:55:00Z">
             <w:rPr>
-              <w:ins w:id="220" w:author="Andy Royle-pr" w:date="2011-07-19T12:11:00Z"/>
+              <w:ins w:id="228" w:author="Andy Royle-pr" w:date="2011-07-19T12:11:00Z"/>
             </w:rPr>
           </w:rPrChange>
         </w:rPr>
-        <w:pPrChange w:id="221" w:author="Andy Royle-pr" w:date="2011-07-19T14:34:00Z">
+        <w:pPrChange w:id="229" w:author="Andy Royle-pr" w:date="2011-07-19T14:34:00Z">
           <w:pPr/>
         </w:pPrChange>
       </w:pPr>
-      <w:ins w:id="222" w:author="Andy Royle-pr" w:date="2011-07-19T12:11:00Z">
+      <w:ins w:id="230" w:author="Andy Royle-pr" w:date="2011-07-19T12:11:00Z">
         <w:r>
           <w:rPr>
             <w:rFonts w:ascii="Courier New" w:hAnsi="Courier New" w:cs="Courier New"/>
             <w:sz w:val="18"/>
             <w:szCs w:val="18"/>
-            <w:rPrChange w:id="223" w:author="Andy Royle-pr" w:date="2011-07-19T14:55:00Z">
+            <w:rPrChange w:id="231" w:author="Andy Royle-pr" w:date="2011-07-19T14:55:00Z">
               <w:rPr/>
             </w:rPrChange>
           </w:rPr>
@@ -27273,97 +27231,34 @@
       <w:pPr>
         <w:contextualSpacing/>
         <w:rPr>
-          <w:ins w:id="224" w:author="Andy Royle-pr" w:date="2011-07-19T12:11:00Z"/>
-        </w:rPr>
-        <w:pPrChange w:id="225" w:author="Andy Royle-pr" w:date="2011-07-19T14:34:00Z">
-          <w:pPr/>
-        </w:pPrChange>
-      </w:pPr>
-    </w:p>
-    <w:p>
-      <w:pPr>
-        <w:contextualSpacing/>
-        <w:rPr>
-          <w:ins w:id="226" w:author="Andy Royle-pr" w:date="2011-07-19T12:11:00Z"/>
-        </w:rPr>
-        <w:pPrChange w:id="227" w:author="Andy Royle-pr" w:date="2011-07-19T14:34:00Z">
-          <w:pPr/>
-        </w:pPrChange>
-      </w:pPr>
-      <w:ins w:id="228" w:author="Andy Royle-pr" w:date="2011-07-19T12:11:00Z">
-        <w:r>
-          <w:t>Interesting point: $\beta</w:t>
-        </w:r>
-        <w:proofErr w:type="gramStart"/>
-        <w:r>
-          <w:t>_{</w:t>
-        </w:r>
-        <w:proofErr w:type="gramEnd"/>
-        <w:r>
-          <w:t>i}$ might have an Inverse-Gamma</w:t>
-        </w:r>
-      </w:ins>
-    </w:p>
-    <w:p>
-      <w:pPr>
-        <w:contextualSpacing/>
-        <w:rPr>
-          <w:ins w:id="229" w:author="Andy Royle-pr" w:date="2011-07-19T12:11:00Z"/>
-        </w:rPr>
-        <w:pPrChange w:id="230" w:author="Andy Royle-pr" w:date="2011-07-19T14:34:00Z">
-          <w:pPr/>
-        </w:pPrChange>
-      </w:pPr>
-      <w:proofErr w:type="gramStart"/>
-      <w:ins w:id="231" w:author="Andy Royle-pr" w:date="2011-07-19T12:11:00Z">
-        <w:r>
-          <w:t>distribution</w:t>
-        </w:r>
-        <w:proofErr w:type="gramEnd"/>
-        <w:r>
-          <w:t xml:space="preserve"> so we need to parameterize the IG in terms of mean and</w:t>
-        </w:r>
-      </w:ins>
-    </w:p>
-    <w:p>
-      <w:pPr>
-        <w:contextualSpacing/>
-        <w:rPr>
           <w:ins w:id="232" w:author="Andy Royle-pr" w:date="2011-07-19T12:11:00Z"/>
         </w:rPr>
         <w:pPrChange w:id="233" w:author="Andy Royle-pr" w:date="2011-07-19T14:34:00Z">
           <w:pPr/>
         </w:pPrChange>
       </w:pPr>
-      <w:proofErr w:type="gramStart"/>
-      <w:ins w:id="234" w:author="Andy Royle-pr" w:date="2011-07-19T12:11:00Z">
-        <w:r>
-          <w:t>variance</w:t>
-        </w:r>
-        <w:proofErr w:type="gramEnd"/>
-        <w:r>
-          <w:t>.... but this is not conjugate in the present context and so</w:t>
-        </w:r>
-      </w:ins>
-    </w:p>
-    <w:p>
-      <w:pPr>
-        <w:contextualSpacing/>
-        <w:rPr>
-          <w:ins w:id="235" w:author="Andy Royle-pr" w:date="2011-07-19T12:11:00Z"/>
-        </w:rPr>
-        <w:pPrChange w:id="236" w:author="Andy Royle-pr" w:date="2011-07-19T14:34:00Z">
+    </w:p>
+    <w:p>
+      <w:pPr>
+        <w:contextualSpacing/>
+        <w:rPr>
+          <w:ins w:id="234" w:author="Andy Royle-pr" w:date="2011-07-19T12:11:00Z"/>
+        </w:rPr>
+        <w:pPrChange w:id="235" w:author="Andy Royle-pr" w:date="2011-07-19T14:34:00Z">
           <w:pPr/>
         </w:pPrChange>
       </w:pPr>
-      <w:proofErr w:type="gramStart"/>
-      <w:ins w:id="237" w:author="Andy Royle-pr" w:date="2011-07-19T12:11:00Z">
-        <w:r>
-          <w:t>there</w:t>
+      <w:ins w:id="236" w:author="Andy Royle-pr" w:date="2011-07-19T12:11:00Z">
+        <w:r>
+          <w:t>Interesting point: $\beta</w:t>
+        </w:r>
+        <w:proofErr w:type="gramStart"/>
+        <w:r>
+          <w:t>_{</w:t>
         </w:r>
         <w:proofErr w:type="gramEnd"/>
         <w:r>
-          <w:t xml:space="preserve"> is no compelling reason to do that. Instead, we use a normal</w:t>
+          <w:t>i}$ might have an Inverse-Gamma</w:t>
         </w:r>
       </w:ins>
     </w:p>
@@ -27371,20 +27266,20 @@
       <w:pPr>
         <w:contextualSpacing/>
         <w:rPr>
-          <w:ins w:id="238" w:author="Andy Royle-pr" w:date="2011-07-19T15:04:00Z"/>
-        </w:rPr>
-        <w:pPrChange w:id="239" w:author="Andy Royle-pr" w:date="2011-07-19T14:34:00Z">
+          <w:ins w:id="237" w:author="Andy Royle-pr" w:date="2011-07-19T12:11:00Z"/>
+        </w:rPr>
+        <w:pPrChange w:id="238" w:author="Andy Royle-pr" w:date="2011-07-19T14:34:00Z">
           <w:pPr/>
         </w:pPrChange>
       </w:pPr>
       <w:proofErr w:type="gramStart"/>
-      <w:ins w:id="240" w:author="Andy Royle-pr" w:date="2011-07-19T12:11:00Z">
-        <w:r>
-          <w:t>prior .....</w:t>
+      <w:ins w:id="239" w:author="Andy Royle-pr" w:date="2011-07-19T12:11:00Z">
+        <w:r>
+          <w:t>distribution</w:t>
         </w:r>
         <w:proofErr w:type="gramEnd"/>
         <w:r>
-          <w:t xml:space="preserve"> Note: negative values are bad, but not nonsensical.</w:t>
+          <w:t xml:space="preserve"> so we need to parameterize the IG in terms of mean and</w:t>
         </w:r>
       </w:ins>
     </w:p>
@@ -27392,26 +27287,41 @@
       <w:pPr>
         <w:contextualSpacing/>
         <w:rPr>
-          <w:ins w:id="241" w:author="Andy Royle-pr" w:date="2011-07-19T15:04:00Z"/>
-        </w:rPr>
-        <w:pPrChange w:id="242" w:author="Andy Royle-pr" w:date="2011-07-19T14:34:00Z">
+          <w:ins w:id="240" w:author="Andy Royle-pr" w:date="2011-07-19T12:11:00Z"/>
+        </w:rPr>
+        <w:pPrChange w:id="241" w:author="Andy Royle-pr" w:date="2011-07-19T14:34:00Z">
           <w:pPr/>
         </w:pPrChange>
       </w:pPr>
-    </w:p>
-    <w:p>
-      <w:pPr>
-        <w:contextualSpacing/>
-        <w:rPr>
-          <w:ins w:id="243" w:author="Andy Royle-pr" w:date="2011-07-19T15:04:00Z"/>
+      <w:proofErr w:type="gramStart"/>
+      <w:ins w:id="242" w:author="Andy Royle-pr" w:date="2011-07-19T12:11:00Z">
+        <w:r>
+          <w:t>variance</w:t>
+        </w:r>
+        <w:proofErr w:type="gramEnd"/>
+        <w:r>
+          <w:t>.... but this is not conjugate in the present context and so</w:t>
+        </w:r>
+      </w:ins>
+    </w:p>
+    <w:p>
+      <w:pPr>
+        <w:contextualSpacing/>
+        <w:rPr>
+          <w:ins w:id="243" w:author="Andy Royle-pr" w:date="2011-07-19T12:11:00Z"/>
         </w:rPr>
         <w:pPrChange w:id="244" w:author="Andy Royle-pr" w:date="2011-07-19T14:34:00Z">
           <w:pPr/>
         </w:pPrChange>
       </w:pPr>
-      <w:ins w:id="245" w:author="Andy Royle-pr" w:date="2011-07-19T15:04:00Z">
-        <w:r>
-          <w:t>One idea that needs to be explicit is that if A[i] is the home range area of individual i, which is the following function of sigma[i] ,  then we should be able to go back and forth between distributions for A[i], sigma[i], and beta[i]. Note I did all of this stuff long ago but will never find those notes, ever!</w:t>
+      <w:proofErr w:type="gramStart"/>
+      <w:ins w:id="245" w:author="Andy Royle-pr" w:date="2011-07-19T12:11:00Z">
+        <w:r>
+          <w:t>there</w:t>
+        </w:r>
+        <w:proofErr w:type="gramEnd"/>
+        <w:r>
+          <w:t xml:space="preserve"> is no compelling reason to do that. Instead, we use a normal</w:t>
         </w:r>
       </w:ins>
     </w:p>
@@ -27419,20 +27329,30 @@
       <w:pPr>
         <w:contextualSpacing/>
         <w:rPr>
-          <w:ins w:id="246" w:author="Andy Royle-pr" w:date="2011-07-19T12:11:00Z"/>
+          <w:ins w:id="246" w:author="Andy Royle-pr" w:date="2011-07-19T15:04:00Z"/>
         </w:rPr>
         <w:pPrChange w:id="247" w:author="Andy Royle-pr" w:date="2011-07-19T14:34:00Z">
           <w:pPr/>
         </w:pPrChange>
       </w:pPr>
-    </w:p>
-    <w:p>
-      <w:pPr>
-        <w:contextualSpacing/>
-        <w:rPr>
-          <w:ins w:id="248" w:author="Andy Royle-pr" w:date="2011-07-19T12:11:00Z"/>
-        </w:rPr>
-        <w:pPrChange w:id="249" w:author="Andy Royle-pr" w:date="2011-07-19T14:34:00Z">
+      <w:proofErr w:type="gramStart"/>
+      <w:ins w:id="248" w:author="Andy Royle-pr" w:date="2011-07-19T12:11:00Z">
+        <w:r>
+          <w:t>prior .....</w:t>
+        </w:r>
+        <w:proofErr w:type="gramEnd"/>
+        <w:r>
+          <w:t xml:space="preserve"> Note: negative values are bad, but not nonsensical.</w:t>
+        </w:r>
+      </w:ins>
+    </w:p>
+    <w:p>
+      <w:pPr>
+        <w:contextualSpacing/>
+        <w:rPr>
+          <w:ins w:id="249" w:author="Andy Royle-pr" w:date="2011-07-19T15:04:00Z"/>
+        </w:rPr>
+        <w:pPrChange w:id="250" w:author="Andy Royle-pr" w:date="2011-07-19T14:34:00Z">
           <w:pPr/>
         </w:pPrChange>
       </w:pPr>
@@ -27441,24 +27361,62 @@
       <w:pPr>
         <w:contextualSpacing/>
         <w:rPr>
-          <w:ins w:id="250" w:author="Andy Royle-pr" w:date="2011-07-19T12:11:00Z"/>
-        </w:rPr>
-        <w:pPrChange w:id="251" w:author="Andy Royle-pr" w:date="2011-07-19T14:34:00Z">
+          <w:ins w:id="251" w:author="Andy Royle-pr" w:date="2011-07-19T15:04:00Z"/>
+        </w:rPr>
+        <w:pPrChange w:id="252" w:author="Andy Royle-pr" w:date="2011-07-19T14:34:00Z">
           <w:pPr/>
         </w:pPrChange>
       </w:pPr>
-    </w:p>
-    <w:p>
-      <w:pPr>
-        <w:contextualSpacing/>
-        <w:rPr>
-          <w:ins w:id="252" w:author="Andy Royle-pr" w:date="2011-07-19T12:11:00Z"/>
-        </w:rPr>
-        <w:pPrChange w:id="253" w:author="Andy Royle-pr" w:date="2011-07-19T14:34:00Z">
+      <w:ins w:id="253" w:author="Andy Royle-pr" w:date="2011-07-19T15:04:00Z">
+        <w:r>
+          <w:t>One idea that needs to be explicit is that if A[i] is the home range area of individual i, which is the following function of sigma[i] ,  then we should be able to go back and forth between distributions for A[i], sigma[i], and beta[i]. Note I did all of this stuff long ago but will never find those notes, ever!</w:t>
+        </w:r>
+      </w:ins>
+    </w:p>
+    <w:p>
+      <w:pPr>
+        <w:contextualSpacing/>
+        <w:rPr>
+          <w:ins w:id="254" w:author="Andy Royle-pr" w:date="2011-07-19T12:11:00Z"/>
+        </w:rPr>
+        <w:pPrChange w:id="255" w:author="Andy Royle-pr" w:date="2011-07-19T14:34:00Z">
           <w:pPr/>
         </w:pPrChange>
       </w:pPr>
-      <w:ins w:id="254" w:author="Andy Royle-pr" w:date="2011-07-19T12:11:00Z">
+    </w:p>
+    <w:p>
+      <w:pPr>
+        <w:contextualSpacing/>
+        <w:rPr>
+          <w:ins w:id="256" w:author="Andy Royle-pr" w:date="2011-07-19T12:11:00Z"/>
+        </w:rPr>
+        <w:pPrChange w:id="257" w:author="Andy Royle-pr" w:date="2011-07-19T14:34:00Z">
+          <w:pPr/>
+        </w:pPrChange>
+      </w:pPr>
+    </w:p>
+    <w:p>
+      <w:pPr>
+        <w:contextualSpacing/>
+        <w:rPr>
+          <w:ins w:id="258" w:author="Andy Royle-pr" w:date="2011-07-19T12:11:00Z"/>
+        </w:rPr>
+        <w:pPrChange w:id="259" w:author="Andy Royle-pr" w:date="2011-07-19T14:34:00Z">
+          <w:pPr/>
+        </w:pPrChange>
+      </w:pPr>
+    </w:p>
+    <w:p>
+      <w:pPr>
+        <w:contextualSpacing/>
+        <w:rPr>
+          <w:ins w:id="260" w:author="Andy Royle-pr" w:date="2011-07-19T12:11:00Z"/>
+        </w:rPr>
+        <w:pPrChange w:id="261" w:author="Andy Royle-pr" w:date="2011-07-19T14:34:00Z">
+          <w:pPr/>
+        </w:pPrChange>
+      </w:pPr>
+      <w:ins w:id="262" w:author="Andy Royle-pr" w:date="2011-07-19T12:11:00Z">
         <w:r>
           <w:t>{\bf Approximation</w:t>
         </w:r>
@@ -27473,11 +27431,12 @@
       <w:pPr>
         <w:contextualSpacing/>
         <w:rPr>
-          <w:ins w:id="255" w:author="Andy Royle-pr" w:date="2011-07-19T18:02:00Z"/>
-        </w:rPr>
-      </w:pPr>
-      <w:ins w:id="256" w:author="Andy Royle-pr" w:date="2011-07-19T12:11:00Z">
-        <w:r>
+          <w:ins w:id="263" w:author="Andy Royle-pr" w:date="2011-07-19T18:02:00Z"/>
+        </w:rPr>
+      </w:pPr>
+      <w:ins w:id="264" w:author="Andy Royle-pr" w:date="2011-07-19T12:11:00Z">
+        <w:r>
+          <w:lastRenderedPageBreak/>
           <w:t xml:space="preserve">Note that ``SCR + </w:t>
         </w:r>
         <w:proofErr w:type="spellStart"/>
@@ -27489,7 +27448,7 @@
           <w:t>'' might be a good approximation to ``SCR + Ah''</w:t>
         </w:r>
       </w:ins>
-      <w:ins w:id="257" w:author="Andy Royle-pr" w:date="2011-07-19T18:02:00Z">
+      <w:ins w:id="265" w:author="Andy Royle-pr" w:date="2011-07-19T18:02:00Z">
         <w:r>
           <w:t>.  If we write $beta</w:t>
         </w:r>
@@ -27507,10 +27466,10 @@
       <w:pPr>
         <w:contextualSpacing/>
         <w:rPr>
-          <w:ins w:id="258" w:author="Andy Royle-pr" w:date="2011-07-19T18:03:00Z"/>
-        </w:rPr>
-      </w:pPr>
-      <w:ins w:id="259" w:author="Andy Royle-pr" w:date="2011-07-19T18:02:00Z">
+          <w:ins w:id="266" w:author="Andy Royle-pr" w:date="2011-07-19T18:03:00Z"/>
+        </w:rPr>
+      </w:pPr>
+      <w:ins w:id="267" w:author="Andy Royle-pr" w:date="2011-07-19T18:02:00Z">
         <w:r>
           <w:t>beta</w:t>
         </w:r>
@@ -27528,11 +27487,11 @@
       <w:pPr>
         <w:contextualSpacing/>
         <w:rPr>
-          <w:ins w:id="260" w:author="Andy Royle-pr" w:date="2011-07-19T18:03:00Z"/>
+          <w:ins w:id="268" w:author="Andy Royle-pr" w:date="2011-07-19T18:03:00Z"/>
         </w:rPr>
       </w:pPr>
       <w:proofErr w:type="gramStart"/>
-      <w:ins w:id="261" w:author="Andy Royle-pr" w:date="2011-07-19T18:03:00Z">
+      <w:ins w:id="269" w:author="Andy Royle-pr" w:date="2011-07-19T18:03:00Z">
         <w:r>
           <w:t>we</w:t>
         </w:r>
@@ -27546,12 +27505,11 @@
       <w:pPr>
         <w:contextualSpacing/>
         <w:rPr>
-          <w:ins w:id="262" w:author="Andy Royle-pr" w:date="2011-07-19T18:03:00Z"/>
-        </w:rPr>
-      </w:pPr>
-      <w:ins w:id="263" w:author="Andy Royle-pr" w:date="2011-07-19T18:03:00Z">
-        <w:r>
-          <w:lastRenderedPageBreak/>
+          <w:ins w:id="270" w:author="Andy Royle-pr" w:date="2011-07-19T18:03:00Z"/>
+        </w:rPr>
+      </w:pPr>
+      <w:ins w:id="271" w:author="Andy Royle-pr" w:date="2011-07-19T18:03:00Z">
+        <w:r>
           <w:t xml:space="preserve">\[ </w:t>
         </w:r>
       </w:ins>
@@ -27560,10 +27518,10 @@
       <w:pPr>
         <w:contextualSpacing/>
         <w:rPr>
-          <w:ins w:id="264" w:author="Andy Royle-pr" w:date="2011-07-19T18:03:00Z"/>
-        </w:rPr>
-      </w:pPr>
-      <w:ins w:id="265" w:author="Andy Royle-pr" w:date="2011-07-19T18:03:00Z">
+          <w:ins w:id="272" w:author="Andy Royle-pr" w:date="2011-07-19T18:03:00Z"/>
+        </w:rPr>
+      </w:pPr>
+      <w:ins w:id="273" w:author="Andy Royle-pr" w:date="2011-07-19T18:03:00Z">
         <w:r>
           <w:t xml:space="preserve"> </w:t>
         </w:r>
@@ -27592,7 +27550,7 @@
           <w:t>)^2 +  \</w:t>
         </w:r>
       </w:ins>
-      <w:ins w:id="266" w:author="Andy Royle-pr" w:date="2011-07-19T18:04:00Z">
+      <w:ins w:id="274" w:author="Andy Royle-pr" w:date="2011-07-19T18:04:00Z">
         <w:r>
           <w:t>eta_{</w:t>
         </w:r>
@@ -27618,10 +27576,10 @@
       <w:pPr>
         <w:contextualSpacing/>
         <w:rPr>
-          <w:ins w:id="267" w:author="Andy Royle-pr" w:date="2011-07-19T18:03:00Z"/>
-        </w:rPr>
-      </w:pPr>
-      <w:ins w:id="268" w:author="Andy Royle-pr" w:date="2011-07-19T18:03:00Z">
+          <w:ins w:id="275" w:author="Andy Royle-pr" w:date="2011-07-19T18:03:00Z"/>
+        </w:rPr>
+      </w:pPr>
+      <w:ins w:id="276" w:author="Andy Royle-pr" w:date="2011-07-19T18:03:00Z">
         <w:r>
           <w:t>\]</w:t>
         </w:r>
@@ -27631,11 +27589,11 @@
       <w:pPr>
         <w:contextualSpacing/>
         <w:rPr>
-          <w:ins w:id="269" w:author="Andy Royle-pr" w:date="2011-07-19T18:14:00Z"/>
+          <w:ins w:id="277" w:author="Andy Royle-pr" w:date="2011-07-19T18:14:00Z"/>
         </w:rPr>
       </w:pPr>
       <w:proofErr w:type="gramStart"/>
-      <w:ins w:id="270" w:author="Andy Royle-pr" w:date="2011-07-19T18:14:00Z">
+      <w:ins w:id="278" w:author="Andy Royle-pr" w:date="2011-07-19T18:14:00Z">
         <w:r>
           <w:t>Which has this additive individual effect that varies also by trap.</w:t>
         </w:r>
@@ -27649,10 +27607,10 @@
       <w:pPr>
         <w:contextualSpacing/>
         <w:rPr>
-          <w:ins w:id="271" w:author="Andy Royle-pr" w:date="2011-07-19T18:15:00Z"/>
-        </w:rPr>
-      </w:pPr>
-      <w:ins w:id="272" w:author="Andy Royle-pr" w:date="2011-07-19T18:15:00Z">
+          <w:ins w:id="279" w:author="Andy Royle-pr" w:date="2011-07-19T18:15:00Z"/>
+        </w:rPr>
+      </w:pPr>
+      <w:ins w:id="280" w:author="Andy Royle-pr" w:date="2011-07-19T18:15:00Z">
         <w:r>
           <w:t xml:space="preserve">This by </w:t>
         </w:r>
@@ -27670,18 +27628,18 @@
       <w:pPr>
         <w:contextualSpacing/>
         <w:rPr>
-          <w:ins w:id="273" w:author="Andy Royle-pr" w:date="2011-07-19T12:11:00Z"/>
-        </w:rPr>
-        <w:pPrChange w:id="274" w:author="Andy Royle-pr" w:date="2011-07-19T14:34:00Z">
+          <w:ins w:id="281" w:author="Andy Royle-pr" w:date="2011-07-19T12:11:00Z"/>
+        </w:rPr>
+        <w:pPrChange w:id="282" w:author="Andy Royle-pr" w:date="2011-07-19T14:34:00Z">
           <w:pPr/>
         </w:pPrChange>
       </w:pPr>
-      <w:ins w:id="275" w:author="Andy Royle-pr" w:date="2011-07-19T18:16:00Z">
+      <w:ins w:id="283" w:author="Andy Royle-pr" w:date="2011-07-19T18:16:00Z">
         <w:r>
           <w:t xml:space="preserve">This could also be viewed as suggesting an over-dispersed count model for encounter frequencies. </w:t>
         </w:r>
       </w:ins>
-      <w:ins w:id="276" w:author="Andy Royle-pr" w:date="2011-07-19T12:11:00Z">
+      <w:ins w:id="284" w:author="Andy Royle-pr" w:date="2011-07-19T12:11:00Z">
         <w:r>
           <w:t xml:space="preserve"> </w:t>
         </w:r>
@@ -27691,13 +27649,13 @@
       <w:pPr>
         <w:contextualSpacing/>
         <w:rPr>
-          <w:ins w:id="277" w:author="Andy Royle-pr" w:date="2011-07-19T12:11:00Z"/>
-        </w:rPr>
-        <w:pPrChange w:id="278" w:author="Andy Royle-pr" w:date="2011-07-19T14:34:00Z">
+          <w:ins w:id="285" w:author="Andy Royle-pr" w:date="2011-07-19T12:11:00Z"/>
+        </w:rPr>
+        <w:pPrChange w:id="286" w:author="Andy Royle-pr" w:date="2011-07-19T14:34:00Z">
           <w:pPr/>
         </w:pPrChange>
       </w:pPr>
-      <w:ins w:id="279" w:author="Andy Royle-pr" w:date="2011-07-19T12:11:00Z">
+      <w:ins w:id="287" w:author="Andy Royle-pr" w:date="2011-07-19T12:11:00Z">
         <w:r>
           <w:t xml:space="preserve">  </w:t>
         </w:r>
@@ -27706,10 +27664,10 @@
     <w:p>
       <w:pPr>
         <w:rPr>
-          <w:ins w:id="280" w:author="Andy Royle-pr" w:date="2011-07-19T18:01:00Z"/>
-        </w:rPr>
-      </w:pPr>
-      <w:ins w:id="281" w:author="Andy Royle-pr" w:date="2011-07-18T19:43:00Z">
+          <w:ins w:id="288" w:author="Andy Royle-pr" w:date="2011-07-19T18:01:00Z"/>
+        </w:rPr>
+      </w:pPr>
+      <w:ins w:id="289" w:author="Andy Royle-pr" w:date="2011-07-18T19:43:00Z">
         <w:r>
           <w:t xml:space="preserve">8.7.2. </w:t>
         </w:r>
@@ -27731,10 +27689,10 @@
     <w:p>
       <w:pPr>
         <w:rPr>
-          <w:ins w:id="282" w:author="Andy Royle-pr" w:date="2011-07-18T19:43:00Z"/>
-        </w:rPr>
-      </w:pPr>
-      <w:ins w:id="283" w:author="Andy Royle-pr" w:date="2011-07-19T18:01:00Z">
+          <w:ins w:id="290" w:author="Andy Royle-pr" w:date="2011-07-18T19:43:00Z"/>
+        </w:rPr>
+      </w:pPr>
+      <w:ins w:id="291" w:author="Andy Royle-pr" w:date="2011-07-19T18:01:00Z">
         <w:r>
           <w:t xml:space="preserve">Here we will simulate some data and fit SCR, SCR + </w:t>
         </w:r>
@@ -27751,10 +27709,10 @@
     <w:p>
       <w:pPr>
         <w:rPr>
-          <w:ins w:id="284" w:author="Andy Royle-pr" w:date="2011-07-19T14:36:00Z"/>
-        </w:rPr>
-      </w:pPr>
-      <w:ins w:id="285" w:author="Andy Royle-pr" w:date="2011-07-18T19:43:00Z">
+          <w:ins w:id="292" w:author="Andy Royle-pr" w:date="2011-07-19T14:36:00Z"/>
+        </w:rPr>
+      </w:pPr>
+      <w:ins w:id="293" w:author="Andy Royle-pr" w:date="2011-07-18T19:43:00Z">
         <w:r>
           <w:t xml:space="preserve">8.7.3 Doing it in </w:t>
         </w:r>
@@ -27771,10 +27729,10 @@
     <w:p>
       <w:pPr>
         <w:rPr>
-          <w:ins w:id="286" w:author="Andy Royle-pr" w:date="2011-07-19T14:38:00Z"/>
-        </w:rPr>
-      </w:pPr>
-      <w:ins w:id="287" w:author="Andy Royle-pr" w:date="2011-07-19T14:36:00Z">
+          <w:ins w:id="294" w:author="Andy Royle-pr" w:date="2011-07-19T14:38:00Z"/>
+        </w:rPr>
+      </w:pPr>
+      <w:ins w:id="295" w:author="Andy Royle-pr" w:date="2011-07-19T14:36:00Z">
         <w:r>
           <w:t xml:space="preserve">  </w:t>
         </w:r>
@@ -27795,7 +27753,7 @@
           <w:t xml:space="preserve"> and a few other specialized software packages that do capture-recapture things. Historically they were adopted because they are easy to compute with. More recently, continuous mixtures have been adopted in many settings because they are natural extensions of standard GLMs.</w:t>
         </w:r>
       </w:ins>
-      <w:ins w:id="288" w:author="Andy Royle-pr" w:date="2011-07-19T14:38:00Z">
+      <w:ins w:id="296" w:author="Andy Royle-pr" w:date="2011-07-19T14:38:00Z">
         <w:r>
           <w:t xml:space="preserve"> We don’t favor the use of finite mixtures. Despite this we give some examples here using </w:t>
         </w:r>
@@ -27826,154 +27784,7 @@
 
 <file path=word/comments.xml><?xml version="1.0" encoding="utf-8"?>
 <w:comments xmlns:wpc="http://schemas.microsoft.com/office/word/2010/wordprocessingCanvas" xmlns:mc="http://schemas.openxmlformats.org/markup-compatibility/2006" xmlns:o="urn:schemas-microsoft-com:office:office" xmlns:r="http://schemas.openxmlformats.org/officeDocument/2006/relationships" xmlns:m="http://schemas.openxmlformats.org/officeDocument/2006/math" xmlns:v="urn:schemas-microsoft-com:vml" xmlns:wp14="http://schemas.microsoft.com/office/word/2010/wordprocessingDrawing" xmlns:wp="http://schemas.openxmlformats.org/drawingml/2006/wordprocessingDrawing" xmlns:w10="urn:schemas-microsoft-com:office:word" xmlns:w="http://schemas.openxmlformats.org/wordprocessingml/2006/main" xmlns:w14="http://schemas.microsoft.com/office/word/2010/wordml" xmlns:wpg="http://schemas.microsoft.com/office/word/2010/wordprocessingGroup" xmlns:wpi="http://schemas.microsoft.com/office/word/2010/wordprocessingInk" xmlns:wne="http://schemas.microsoft.com/office/word/2006/wordml" xmlns:wps="http://schemas.microsoft.com/office/word/2010/wordprocessingShape" mc:Ignorable="w14 wp14">
-  <w:comment w:id="0" w:author="Beth Gardner" w:date="2012-03-13T17:33:00Z" w:initials="BG">
-    <w:p>
-      <w:pPr>
-        <w:pStyle w:val="CommentText"/>
-      </w:pPr>
-      <w:r>
-        <w:rPr>
-          <w:rStyle w:val="CommentReference"/>
-        </w:rPr>
-        <w:annotationRef/>
-      </w:r>
-      <w:r>
-        <w:t>Andy – you put this here, but I’m just not sure about it.  What do you think?</w:t>
-      </w:r>
-    </w:p>
-  </w:comment>
-  <w:comment w:id="1" w:author="Andy Royle-pr" w:date="2012-03-13T17:33:00Z" w:initials="AR">
-    <w:p>
-      <w:pPr>
-        <w:pStyle w:val="CommentText"/>
-      </w:pPr>
-      <w:r>
-        <w:rPr>
-          <w:rStyle w:val="CommentReference"/>
-        </w:rPr>
-        <w:annotationRef/>
-      </w:r>
-      <w:r>
-        <w:t>I’m bullshitting here but this is a point that we need to make somehow and I will come back to it after you finish this chapter.</w:t>
-      </w:r>
-    </w:p>
-  </w:comment>
-  <w:comment w:id="2" w:author="Beth Gardner" w:date="2012-03-13T17:33:00Z" w:initials="BG">
-    <w:p>
-      <w:pPr>
-        <w:pStyle w:val="CommentText"/>
-      </w:pPr>
-      <w:r>
-        <w:rPr>
-          <w:rStyle w:val="CommentReference"/>
-        </w:rPr>
-        <w:annotationRef/>
-      </w:r>
-      <w:r>
-        <w:t>Is that right?</w:t>
-      </w:r>
-    </w:p>
-  </w:comment>
-  <w:comment w:id="3" w:author="Beth Gardner" w:date="2012-03-13T17:33:00Z" w:initials="BG">
-    <w:p>
-      <w:pPr>
-        <w:pStyle w:val="CommentText"/>
-      </w:pPr>
-      <w:r>
-        <w:rPr>
-          <w:rStyle w:val="CommentReference"/>
-        </w:rPr>
-        <w:annotationRef/>
-      </w:r>
-      <w:r>
-        <w:t>Should I use “x” as you did in chapter 3.3   -- might be confusing since we will use x for the trap coordinates</w:t>
-      </w:r>
-    </w:p>
-  </w:comment>
-  <w:comment w:id="4" w:author="Beth Gardner" w:date="2012-03-13T17:33:00Z" w:initials="BG">
-    <w:p>
-      <w:pPr>
-        <w:pStyle w:val="CommentText"/>
-      </w:pPr>
-      <w:r>
-        <w:rPr>
-          <w:rStyle w:val="CommentReference"/>
-        </w:rPr>
-        <w:annotationRef/>
-      </w:r>
-      <w:r>
-        <w:t>I will go back and try to get all of these running in JAGS</w:t>
-      </w:r>
-    </w:p>
-  </w:comment>
-  <w:comment w:id="5" w:author="Beth Gardner" w:date="2012-03-13T17:33:00Z" w:initials="BG">
-    <w:p>
-      <w:pPr>
-        <w:pStyle w:val="CommentText"/>
-      </w:pPr>
-      <w:r>
-        <w:rPr>
-          <w:rStyle w:val="CommentReference"/>
-        </w:rPr>
-        <w:annotationRef/>
-      </w:r>
-      <w:r>
-        <w:t>This took 2 hours, so I am just using this initial set for display.</w:t>
-      </w:r>
-    </w:p>
-    <w:p>
-      <w:pPr>
-        <w:pStyle w:val="CommentText"/>
-      </w:pPr>
-    </w:p>
-    <w:p>
-      <w:pPr>
-        <w:pStyle w:val="CommentText"/>
-      </w:pPr>
-      <w:r>
-        <w:t xml:space="preserve">All comments below are based on what I think are the </w:t>
-      </w:r>
-      <w:proofErr w:type="gramStart"/>
-      <w:r>
-        <w:t>answers  (</w:t>
-      </w:r>
-      <w:proofErr w:type="gramEnd"/>
-      <w:r>
-        <w:t xml:space="preserve">looked at </w:t>
-      </w:r>
-      <w:proofErr w:type="spellStart"/>
-      <w:r>
-        <w:t>secr</w:t>
-      </w:r>
-      <w:proofErr w:type="spellEnd"/>
-      <w:r>
-        <w:t xml:space="preserve"> results </w:t>
-      </w:r>
-      <w:r>
-        <w:sym w:font="Wingdings" w:char="F04A"/>
-      </w:r>
-      <w:r>
-        <w:t xml:space="preserve">  )</w:t>
-      </w:r>
-    </w:p>
-  </w:comment>
-  <w:comment w:id="15" w:author="Andy Royle-pr" w:date="2012-03-13T17:33:00Z" w:initials="AR">
-    <w:p>
-      <w:pPr>
-        <w:pStyle w:val="CommentText"/>
-      </w:pPr>
-      <w:r>
-        <w:rPr>
-          <w:rStyle w:val="CommentReference"/>
-        </w:rPr>
-        <w:annotationRef/>
-      </w:r>
-      <w:r>
-        <w:t>We could still do some of this in a more limited way.</w:t>
-      </w:r>
-    </w:p>
-  </w:comment>
-  <w:comment w:id="47" w:author="Andy Royle-pr" w:date="2012-03-13T17:33:00Z" w:initials="AR">
+  <w:comment w:id="52" w:author="Andy Royle-pr" w:date="2012-03-13T17:33:00Z" w:initials="AR">
     <w:p>
       <w:pPr>
         <w:pStyle w:val="CommentText"/>

</xml_diff>